<commit_message>
Tikz: initial states, loop size, outActIdentBefore
</commit_message>
<xml_diff>
--- a/evalutation/global_notes.docx
+++ b/evalutation/global_notes.docx
@@ -4,7 +4,7 @@
   <w:body>
     <w:p>
       <w:pPr>
-        <w:pStyle w:val="690"/>
+        <w:pStyle w:val="702"/>
         <w:rPr>
           <w:highlight w:val="none"/>
         </w:rPr>
@@ -28,7 +28,7 @@
     </w:p>
     <w:p>
       <w:pPr>
-        <w:pStyle w:val="870"/>
+        <w:pStyle w:val="882"/>
         <w:numPr>
           <w:ilvl w:val="0"/>
           <w:numId w:val="1"/>
@@ -53,7 +53,7 @@
     </w:p>
     <w:p>
       <w:pPr>
-        <w:pStyle w:val="870"/>
+        <w:pStyle w:val="882"/>
         <w:numPr>
           <w:ilvl w:val="0"/>
           <w:numId w:val="1"/>
@@ -81,7 +81,7 @@
     </w:p>
     <w:p>
       <w:pPr>
-        <w:pStyle w:val="870"/>
+        <w:pStyle w:val="882"/>
         <w:numPr>
           <w:ilvl w:val="0"/>
           <w:numId w:val="1"/>
@@ -115,7 +115,7 @@
     </w:p>
     <w:p>
       <w:pPr>
-        <w:pStyle w:val="870"/>
+        <w:pStyle w:val="882"/>
         <w:numPr>
           <w:ilvl w:val="0"/>
           <w:numId w:val="1"/>
@@ -136,7 +136,7 @@
     </w:p>
     <w:p>
       <w:pPr>
-        <w:pStyle w:val="870"/>
+        <w:pStyle w:val="882"/>
         <w:numPr>
           <w:ilvl w:val="0"/>
           <w:numId w:val="1"/>
@@ -157,7 +157,7 @@
     </w:p>
     <w:p>
       <w:pPr>
-        <w:pStyle w:val="870"/>
+        <w:pStyle w:val="882"/>
         <w:numPr>
           <w:ilvl w:val="0"/>
           <w:numId w:val="10"/>
@@ -173,7 +173,7 @@
     </w:p>
     <w:p>
       <w:pPr>
-        <w:pStyle w:val="870"/>
+        <w:pStyle w:val="882"/>
         <w:numPr>
           <w:ilvl w:val="0"/>
           <w:numId w:val="1"/>
@@ -194,7 +194,7 @@
     </w:p>
     <w:p>
       <w:pPr>
-        <w:pStyle w:val="690"/>
+        <w:pStyle w:val="702"/>
       </w:pPr>
       <w:r>
         <w:rPr>
@@ -211,7 +211,7 @@
     </w:p>
     <w:p>
       <w:pPr>
-        <w:pStyle w:val="870"/>
+        <w:pStyle w:val="882"/>
         <w:numPr>
           <w:ilvl w:val="0"/>
           <w:numId w:val="2"/>
@@ -229,7 +229,7 @@
     </w:p>
     <w:p>
       <w:pPr>
-        <w:pStyle w:val="690"/>
+        <w:pStyle w:val="702"/>
       </w:pPr>
       <w:r>
         <w:rPr>
@@ -246,7 +246,7 @@
     </w:p>
     <w:p>
       <w:pPr>
-        <w:pStyle w:val="870"/>
+        <w:pStyle w:val="882"/>
         <w:numPr>
           <w:ilvl w:val="0"/>
           <w:numId w:val="4"/>
@@ -277,7 +277,7 @@
     </w:p>
     <w:p>
       <w:pPr>
-        <w:pStyle w:val="870"/>
+        <w:pStyle w:val="882"/>
         <w:numPr>
           <w:ilvl w:val="0"/>
           <w:numId w:val="4"/>
@@ -305,7 +305,7 @@
     </w:p>
     <w:p>
       <w:pPr>
-        <w:pStyle w:val="690"/>
+        <w:pStyle w:val="702"/>
       </w:pPr>
       <w:r>
         <w:t xml:space="preserve">Distance Cluster (Forward)</w:t>
@@ -314,7 +314,7 @@
     </w:p>
     <w:p>
       <w:pPr>
-        <w:pStyle w:val="870"/>
+        <w:pStyle w:val="882"/>
         <w:numPr>
           <w:ilvl w:val="0"/>
           <w:numId w:val="5"/>
@@ -327,7 +327,7 @@
     </w:p>
     <w:p>
       <w:pPr>
-        <w:pStyle w:val="870"/>
+        <w:pStyle w:val="882"/>
         <w:numPr>
           <w:ilvl w:val="0"/>
           <w:numId w:val="5"/>
@@ -348,7 +348,7 @@
     </w:p>
     <w:p>
       <w:pPr>
-        <w:pStyle w:val="870"/>
+        <w:pStyle w:val="882"/>
         <w:numPr>
           <w:ilvl w:val="0"/>
           <w:numId w:val="5"/>
@@ -369,7 +369,7 @@
     </w:p>
     <w:p>
       <w:pPr>
-        <w:pStyle w:val="690"/>
+        <w:pStyle w:val="702"/>
       </w:pPr>
       <w:r>
         <w:rPr>
@@ -386,7 +386,7 @@
     </w:p>
     <w:p>
       <w:pPr>
-        <w:pStyle w:val="870"/>
+        <w:pStyle w:val="882"/>
         <w:numPr>
           <w:ilvl w:val="0"/>
           <w:numId w:val="6"/>
@@ -410,7 +410,7 @@
     </w:p>
     <w:p>
       <w:pPr>
-        <w:pStyle w:val="870"/>
+        <w:pStyle w:val="882"/>
         <w:numPr>
           <w:ilvl w:val="0"/>
           <w:numId w:val="6"/>
@@ -431,7 +431,7 @@
     </w:p>
     <w:p>
       <w:pPr>
-        <w:pStyle w:val="870"/>
+        <w:pStyle w:val="882"/>
         <w:numPr>
           <w:ilvl w:val="0"/>
           <w:numId w:val="6"/>
@@ -452,7 +452,7 @@
     </w:p>
     <w:p>
       <w:pPr>
-        <w:pStyle w:val="690"/>
+        <w:pStyle w:val="702"/>
       </w:pPr>
       <w:r>
         <w:rPr>
@@ -469,7 +469,7 @@
     </w:p>
     <w:p>
       <w:pPr>
-        <w:pStyle w:val="870"/>
+        <w:pStyle w:val="882"/>
         <w:numPr>
           <w:ilvl w:val="0"/>
           <w:numId w:val="7"/>
@@ -482,7 +482,7 @@
     </w:p>
     <w:p>
       <w:pPr>
-        <w:pStyle w:val="870"/>
+        <w:pStyle w:val="882"/>
         <w:numPr>
           <w:ilvl w:val="0"/>
           <w:numId w:val="7"/>
@@ -503,7 +503,7 @@
     </w:p>
     <w:p>
       <w:pPr>
-        <w:pStyle w:val="690"/>
+        <w:pStyle w:val="702"/>
       </w:pPr>
       <w:r>
         <w:rPr>
@@ -520,7 +520,7 @@
     </w:p>
     <w:p>
       <w:pPr>
-        <w:pStyle w:val="870"/>
+        <w:pStyle w:val="882"/>
         <w:numPr>
           <w:ilvl w:val="0"/>
           <w:numId w:val="8"/>
@@ -533,7 +533,7 @@
     </w:p>
     <w:p>
       <w:pPr>
-        <w:pStyle w:val="690"/>
+        <w:pStyle w:val="702"/>
       </w:pPr>
       <w:r>
         <w:rPr>
@@ -550,7 +550,7 @@
     </w:p>
     <w:p>
       <w:pPr>
-        <w:pStyle w:val="870"/>
+        <w:pStyle w:val="882"/>
         <w:numPr>
           <w:ilvl w:val="0"/>
           <w:numId w:val="9"/>
@@ -563,7 +563,7 @@
     </w:p>
     <w:p>
       <w:pPr>
-        <w:pStyle w:val="870"/>
+        <w:pStyle w:val="882"/>
         <w:numPr>
           <w:ilvl w:val="0"/>
           <w:numId w:val="9"/>
@@ -584,7 +584,7 @@
     </w:p>
     <w:p>
       <w:pPr>
-        <w:pStyle w:val="870"/>
+        <w:pStyle w:val="882"/>
         <w:numPr>
           <w:ilvl w:val="0"/>
           <w:numId w:val="8"/>
@@ -605,7 +605,7 @@
     </w:p>
     <w:p>
       <w:pPr>
-        <w:pStyle w:val="690"/>
+        <w:pStyle w:val="702"/>
       </w:pPr>
       <w:r>
         <w:rPr>
@@ -622,7 +622,7 @@
     </w:p>
     <w:p>
       <w:pPr>
-        <w:pStyle w:val="700"/>
+        <w:pStyle w:val="712"/>
       </w:pPr>
       <w:r>
         <w:t xml:space="preserve">Two dies_0: </w:t>
@@ -631,7 +631,7 @@
     </w:p>
     <w:p>
       <w:pPr>
-        <w:pStyle w:val="870"/>
+        <w:pStyle w:val="882"/>
         <w:numPr>
           <w:ilvl w:val="0"/>
           <w:numId w:val="11"/>
@@ -652,7 +652,7 @@
     </w:p>
     <w:p>
       <w:pPr>
-        <w:pStyle w:val="870"/>
+        <w:pStyle w:val="882"/>
         <w:numPr>
           <w:ilvl w:val="0"/>
           <w:numId w:val="11"/>
@@ -673,7 +673,7 @@
     </w:p>
     <w:p>
       <w:pPr>
-        <w:pStyle w:val="870"/>
+        <w:pStyle w:val="882"/>
         <w:numPr>
           <w:ilvl w:val="0"/>
           <w:numId w:val="11"/>
@@ -694,7 +694,7 @@
     </w:p>
     <w:p>
       <w:pPr>
-        <w:pStyle w:val="700"/>
+        <w:pStyle w:val="712"/>
       </w:pPr>
       <w:r>
         <w:rPr>
@@ -711,7 +711,7 @@
     </w:p>
     <w:p>
       <w:pPr>
-        <w:pStyle w:val="870"/>
+        <w:pStyle w:val="882"/>
         <w:numPr>
           <w:ilvl w:val="0"/>
           <w:numId w:val="12"/>
@@ -732,7 +732,7 @@
     </w:p>
     <w:p>
       <w:pPr>
-        <w:pStyle w:val="870"/>
+        <w:pStyle w:val="882"/>
         <w:numPr>
           <w:ilvl w:val="0"/>
           <w:numId w:val="12"/>
@@ -745,7 +745,7 @@
     </w:p>
     <w:p>
       <w:pPr>
-        <w:pStyle w:val="870"/>
+        <w:pStyle w:val="882"/>
         <w:numPr>
           <w:ilvl w:val="0"/>
           <w:numId w:val="12"/>
@@ -766,7 +766,7 @@
     </w:p>
     <w:p>
       <w:pPr>
-        <w:pStyle w:val="700"/>
+        <w:pStyle w:val="712"/>
         <w:tabs>
           <w:tab w:val="left" w:pos="6176" w:leader="none"/>
         </w:tabs>
@@ -792,7 +792,7 @@
     </w:p>
     <w:p>
       <w:pPr>
-        <w:pStyle w:val="870"/>
+        <w:pStyle w:val="882"/>
         <w:numPr>
           <w:ilvl w:val="0"/>
           <w:numId w:val="13"/>
@@ -805,7 +805,7 @@
     </w:p>
     <w:p>
       <w:pPr>
-        <w:pStyle w:val="700"/>
+        <w:pStyle w:val="712"/>
       </w:pPr>
       <w:r>
         <w:rPr>
@@ -822,7 +822,7 @@
     </w:p>
     <w:p>
       <w:pPr>
-        <w:pStyle w:val="870"/>
+        <w:pStyle w:val="882"/>
         <w:numPr>
           <w:ilvl w:val="0"/>
           <w:numId w:val="15"/>
@@ -835,7 +835,7 @@
     </w:p>
     <w:p>
       <w:pPr>
-        <w:pStyle w:val="870"/>
+        <w:pStyle w:val="882"/>
         <w:numPr>
           <w:ilvl w:val="0"/>
           <w:numId w:val="15"/>
@@ -857,31 +857,32 @@
     <w:p>
       <w:pPr>
         <w:rPr>
-          <w:rStyle w:val="701"/>
-          <w:highlight w:val="none"/>
-        </w:rPr>
-      </w:pPr>
-      <w:r>
-        <w:rPr>
-          <w:rStyle w:val="701"/>
+          <w:rStyle w:val="713"/>
+          <w:highlight w:val="none"/>
+        </w:rPr>
+      </w:pPr>
+      <w:r>
+        <w:rPr>
+          <w:rStyle w:val="713"/>
         </w:rPr>
         <w:t xml:space="preserve">DCG_4:</w:t>
       </w:r>
       <w:r>
         <w:rPr>
-          <w:highlight w:val="none"/>
-        </w:rPr>
-      </w:r>
-      <w:r>
-        <w:rPr>
-          <w:rStyle w:val="701"/>
+          <w:rStyle w:val="713"/>
+          <w:highlight w:val="none"/>
+        </w:rPr>
+      </w:r>
+      <w:r>
+        <w:rPr>
+          <w:rStyle w:val="713"/>
           <w:highlight w:val="none"/>
         </w:rPr>
       </w:r>
     </w:p>
     <w:p>
       <w:pPr>
-        <w:pStyle w:val="870"/>
+        <w:pStyle w:val="882"/>
         <w:numPr>
           <w:ilvl w:val="0"/>
           <w:numId w:val="14"/>
@@ -889,7 +890,7 @@
       </w:pPr>
       <w:r>
         <w:rPr>
-          <w:rStyle w:val="701"/>
+          <w:rStyle w:val="713"/>
           <w:b w:val="0"/>
           <w:bCs w:val="0"/>
           <w:highlight w:val="none"/>
@@ -905,7 +906,7 @@
     </w:p>
     <w:p>
       <w:pPr>
-        <w:pStyle w:val="690"/>
+        <w:pStyle w:val="702"/>
         <w:rPr>
           <w14:ligatures w14:val="none"/>
         </w:rPr>
@@ -929,7 +930,7 @@
     </w:p>
     <w:p>
       <w:pPr>
-        <w:pStyle w:val="870"/>
+        <w:pStyle w:val="882"/>
         <w:numPr>
           <w:ilvl w:val="0"/>
           <w:numId w:val="16"/>
@@ -942,7 +943,7 @@
     </w:p>
     <w:p>
       <w:pPr>
-        <w:pStyle w:val="870"/>
+        <w:pStyle w:val="882"/>
         <w:numPr>
           <w:ilvl w:val="0"/>
           <w:numId w:val="16"/>
@@ -963,7 +964,7 @@
     </w:p>
     <w:p>
       <w:pPr>
-        <w:pStyle w:val="690"/>
+        <w:pStyle w:val="702"/>
       </w:pPr>
       <w:r>
         <w:rPr>
@@ -980,7 +981,7 @@
     </w:p>
     <w:p>
       <w:pPr>
-        <w:pStyle w:val="870"/>
+        <w:pStyle w:val="882"/>
         <w:numPr>
           <w:ilvl w:val="0"/>
           <w:numId w:val="17"/>
@@ -993,7 +994,7 @@
     </w:p>
     <w:p>
       <w:pPr>
-        <w:pStyle w:val="870"/>
+        <w:pStyle w:val="882"/>
         <w:numPr>
           <w:ilvl w:val="0"/>
           <w:numId w:val="17"/>
@@ -1014,7 +1015,7 @@
     </w:p>
     <w:p>
       <w:pPr>
-        <w:pStyle w:val="870"/>
+        <w:pStyle w:val="882"/>
         <w:numPr>
           <w:ilvl w:val="0"/>
           <w:numId w:val="17"/>
@@ -1035,7 +1036,7 @@
     </w:p>
     <w:p>
       <w:pPr>
-        <w:pStyle w:val="870"/>
+        <w:pStyle w:val="882"/>
         <w:numPr>
           <w:ilvl w:val="0"/>
           <w:numId w:val="17"/>
@@ -1056,7 +1057,7 @@
     </w:p>
     <w:p>
       <w:pPr>
-        <w:pStyle w:val="870"/>
+        <w:pStyle w:val="882"/>
         <w:numPr>
           <w:ilvl w:val="1"/>
           <w:numId w:val="17"/>
@@ -1078,7 +1079,7 @@
     </w:p>
     <w:p>
       <w:pPr>
-        <w:pStyle w:val="870"/>
+        <w:pStyle w:val="882"/>
         <w:numPr>
           <w:ilvl w:val="1"/>
           <w:numId w:val="17"/>
@@ -1101,7 +1102,7 @@
     </w:p>
     <w:p>
       <w:pPr>
-        <w:pStyle w:val="690"/>
+        <w:pStyle w:val="702"/>
       </w:pPr>
       <w:r>
         <w:rPr>
@@ -1118,7 +1119,7 @@
     </w:p>
     <w:p>
       <w:pPr>
-        <w:pStyle w:val="870"/>
+        <w:pStyle w:val="882"/>
         <w:numPr>
           <w:ilvl w:val="0"/>
           <w:numId w:val="18"/>
@@ -1131,7 +1132,7 @@
     </w:p>
     <w:p>
       <w:pPr>
-        <w:pStyle w:val="870"/>
+        <w:pStyle w:val="882"/>
         <w:numPr>
           <w:ilvl w:val="0"/>
           <w:numId w:val="18"/>
@@ -1152,7 +1153,7 @@
     </w:p>
     <w:p>
       <w:pPr>
-        <w:pStyle w:val="870"/>
+        <w:pStyle w:val="882"/>
         <w:numPr>
           <w:ilvl w:val="0"/>
           <w:numId w:val="18"/>
@@ -1173,7 +1174,7 @@
     </w:p>
     <w:p>
       <w:pPr>
-        <w:pStyle w:val="690"/>
+        <w:pStyle w:val="702"/>
       </w:pPr>
       <w:r>
         <w:rPr>
@@ -1189,7 +1190,7 @@
     </w:p>
     <w:p>
       <w:pPr>
-        <w:shd w:val="nil"/>
+        <w:shd w:val="nil" w:color="auto"/>
       </w:pPr>
       <w:r>
         <w:br w:type="page" w:clear="all"/>
@@ -1205,7 +1206,11 @@
       <w:r>
         <w:t xml:space="preserve">Usecases</w:t>
       </w:r>
-      <w:r/>
+      <w:r>
+        <w:rPr>
+          <w:highlight w:val="none"/>
+        </w:rPr>
+      </w:r>
     </w:p>
     <w:p>
       <w:pPr>
@@ -1226,10 +1231,15 @@
           <w:highlight w:val="none"/>
         </w:rPr>
       </w:r>
+      <w:r>
+        <w:rPr>
+          <w:highlight w:val="none"/>
+        </w:rPr>
+      </w:r>
     </w:p>
     <w:p>
       <w:pPr>
-        <w:pStyle w:val="870"/>
+        <w:pStyle w:val="882"/>
         <w:numPr>
           <w:ilvl w:val="0"/>
           <w:numId w:val="19"/>
@@ -1249,11 +1259,15 @@
           <w:highlight w:val="none"/>
         </w:rPr>
       </w:r>
-      <w:r/>
+      <w:r>
+        <w:rPr>
+          <w:highlight w:val="none"/>
+        </w:rPr>
+      </w:r>
     </w:p>
     <w:p>
       <w:pPr>
-        <w:pStyle w:val="870"/>
+        <w:pStyle w:val="882"/>
         <w:numPr>
           <w:ilvl w:val="0"/>
           <w:numId w:val="19"/>
@@ -1273,6 +1287,11 @@
           <w:highlight w:val="none"/>
         </w:rPr>
       </w:r>
+      <w:r>
+        <w:rPr>
+          <w:highlight w:val="none"/>
+        </w:rPr>
+      </w:r>
     </w:p>
     <w:p>
       <w:pPr>
@@ -1292,10 +1311,15 @@
           <w:highlight w:val="none"/>
         </w:rPr>
       </w:r>
+      <w:r>
+        <w:rPr>
+          <w:highlight w:val="none"/>
+        </w:rPr>
+      </w:r>
     </w:p>
     <w:p>
       <w:pPr>
-        <w:pStyle w:val="870"/>
+        <w:pStyle w:val="882"/>
         <w:numPr>
           <w:ilvl w:val="0"/>
           <w:numId w:val="20"/>
@@ -1315,10 +1339,15 @@
           <w:highlight w:val="none"/>
         </w:rPr>
       </w:r>
+      <w:r>
+        <w:rPr>
+          <w:highlight w:val="none"/>
+        </w:rPr>
+      </w:r>
     </w:p>
     <w:p>
       <w:pPr>
-        <w:pStyle w:val="870"/>
+        <w:pStyle w:val="882"/>
         <w:numPr>
           <w:ilvl w:val="0"/>
           <w:numId w:val="20"/>
@@ -1338,10 +1367,15 @@
           <w:highlight w:val="none"/>
         </w:rPr>
       </w:r>
+      <w:r>
+        <w:rPr>
+          <w:highlight w:val="none"/>
+        </w:rPr>
+      </w:r>
     </w:p>
     <w:p>
       <w:pPr>
-        <w:pStyle w:val="870"/>
+        <w:pStyle w:val="882"/>
         <w:numPr>
           <w:ilvl w:val="0"/>
           <w:numId w:val="20"/>
@@ -1361,6 +1395,11 @@
           <w:highlight w:val="none"/>
         </w:rPr>
       </w:r>
+      <w:r>
+        <w:rPr>
+          <w:highlight w:val="none"/>
+        </w:rPr>
+      </w:r>
     </w:p>
     <w:p>
       <w:pPr>
@@ -1379,10 +1418,15 @@
           <w:highlight w:val="none"/>
         </w:rPr>
       </w:r>
+      <w:r>
+        <w:rPr>
+          <w:highlight w:val="none"/>
+        </w:rPr>
+      </w:r>
     </w:p>
     <w:p>
       <w:pPr>
-        <w:shd w:val="nil"/>
+        <w:shd w:val="nil" w:color="auto"/>
         <w:rPr>
           <w:highlight w:val="none"/>
         </w:rPr>
@@ -1392,6 +1436,11 @@
           <w:highlight w:val="none"/>
         </w:rPr>
         <w:br w:type="page" w:clear="all"/>
+      </w:r>
+      <w:r>
+        <w:rPr>
+          <w:highlight w:val="none"/>
+        </w:rPr>
       </w:r>
       <w:r>
         <w:rPr>
@@ -1416,10 +1465,15 @@
           <w:highlight w:val="none"/>
         </w:rPr>
       </w:r>
+      <w:r>
+        <w:rPr>
+          <w:highlight w:val="none"/>
+        </w:rPr>
+      </w:r>
     </w:p>
     <w:p>
       <w:pPr>
-        <w:pStyle w:val="870"/>
+        <w:pStyle w:val="882"/>
         <w:numPr>
           <w:ilvl w:val="0"/>
           <w:numId w:val="21"/>
@@ -1432,7 +1486,24 @@
         <w:rPr>
           <w:highlight w:val="none"/>
         </w:rPr>
-        <w:t xml:space="preserve">Path to badstate (not corrupt but one the system should better not land in)</w:t>
+        <w:t xml:space="preserve">Path to badstate (not corrupt but one the system should better not land in – </w:t>
+      </w:r>
+      <w:r>
+        <w:rPr>
+          <w:highlight w:val="yellow"/>
+        </w:rPr>
+        <w:t xml:space="preserve">two dies</w:t>
+      </w:r>
+      <w:r>
+        <w:rPr>
+          <w:highlight w:val="none"/>
+        </w:rPr>
+        <w:t xml:space="preserve">)</w:t>
+      </w:r>
+      <w:r>
+        <w:rPr>
+          <w:highlight w:val="none"/>
+        </w:rPr>
       </w:r>
       <w:r>
         <w:rPr>
@@ -1442,7 +1513,7 @@
     </w:p>
     <w:p>
       <w:pPr>
-        <w:pStyle w:val="870"/>
+        <w:pStyle w:val="882"/>
         <w:numPr>
           <w:ilvl w:val="1"/>
           <w:numId w:val="21"/>
@@ -1462,10 +1533,15 @@
           <w:highlight w:val="none"/>
         </w:rPr>
       </w:r>
+      <w:r>
+        <w:rPr>
+          <w:highlight w:val="none"/>
+        </w:rPr>
+      </w:r>
     </w:p>
     <w:p>
       <w:pPr>
-        <w:pStyle w:val="870"/>
+        <w:pStyle w:val="882"/>
         <w:numPr>
           <w:ilvl w:val="1"/>
           <w:numId w:val="21"/>
@@ -1493,10 +1569,15 @@
           <w:highlight w:val="none"/>
         </w:rPr>
       </w:r>
+      <w:r>
+        <w:rPr>
+          <w:highlight w:val="none"/>
+        </w:rPr>
+      </w:r>
     </w:p>
     <w:p>
       <w:pPr>
-        <w:pStyle w:val="870"/>
+        <w:pStyle w:val="882"/>
         <w:numPr>
           <w:ilvl w:val="1"/>
           <w:numId w:val="21"/>
@@ -1515,41 +1596,6 @@
       </w:r>
       <w:r>
         <w:rPr>
-          <w:i/>
-          <w:iCs/>
-          <w:highlight w:val="none"/>
-        </w:rPr>
-      </w:r>
-      <w:r>
-        <w:rPr>
-          <w:i w:val="0"/>
-          <w:iCs w:val="0"/>
-          <w:highlight w:val="none"/>
-        </w:rPr>
-      </w:r>
-      <w:r>
-        <w:rPr>
-          <w:i w:val="0"/>
-          <w:iCs w:val="0"/>
-          <w:highlight w:val="none"/>
-        </w:rPr>
-      </w:r>
-      <w:r>
-        <w:rPr>
-          <w:highlight w:val="none"/>
-        </w:rPr>
-      </w:r>
-      <w:r>
-        <w:rPr>
-          <w:i w:val="0"/>
-          <w:iCs w:val="0"/>
-          <w:highlight w:val="none"/>
-        </w:rPr>
-      </w:r>
-      <w:r>
-        <w:rPr>
-          <w:i w:val="0"/>
-          <w:iCs w:val="0"/>
           <w:highlight w:val="none"/>
         </w:rPr>
       </w:r>
@@ -1561,7 +1607,7 @@
     </w:p>
     <w:p>
       <w:pPr>
-        <w:pStyle w:val="870"/>
+        <w:pStyle w:val="882"/>
         <w:numPr>
           <w:ilvl w:val="0"/>
           <w:numId w:val="21"/>
@@ -1580,11 +1626,23 @@
         <w:rPr>
           <w:highlight w:val="none"/>
         </w:rPr>
+        <w:t xml:space="preserve"> </w:t>
+      </w:r>
+      <w:r>
+        <w:rPr>
+          <w:highlight w:val="yellow"/>
+        </w:rPr>
+        <w:t xml:space="preserve">synchronous leader</w:t>
+      </w:r>
+      <w:r>
+        <w:rPr>
+          <w:highlight w:val="none"/>
+        </w:rPr>
       </w:r>
     </w:p>
     <w:p>
       <w:pPr>
-        <w:pStyle w:val="870"/>
+        <w:pStyle w:val="882"/>
         <w:numPr>
           <w:ilvl w:val="1"/>
           <w:numId w:val="21"/>
@@ -1604,10 +1662,15 @@
           <w:highlight w:val="none"/>
         </w:rPr>
       </w:r>
+      <w:r>
+        <w:rPr>
+          <w:highlight w:val="none"/>
+        </w:rPr>
+      </w:r>
     </w:p>
     <w:p>
       <w:pPr>
-        <w:pStyle w:val="870"/>
+        <w:pStyle w:val="882"/>
         <w:numPr>
           <w:ilvl w:val="1"/>
           <w:numId w:val="21"/>
@@ -1633,10 +1696,15 @@
           <w:highlight w:val="none"/>
         </w:rPr>
       </w:r>
+      <w:r>
+        <w:rPr>
+          <w:highlight w:val="none"/>
+        </w:rPr>
+      </w:r>
     </w:p>
     <w:p>
       <w:pPr>
-        <w:pStyle w:val="870"/>
+        <w:pStyle w:val="882"/>
         <w:numPr>
           <w:ilvl w:val="1"/>
           <w:numId w:val="21"/>
@@ -1656,10 +1724,15 @@
           <w:highlight w:val="none"/>
         </w:rPr>
       </w:r>
+      <w:r>
+        <w:rPr>
+          <w:highlight w:val="none"/>
+        </w:rPr>
+      </w:r>
     </w:p>
     <w:p>
       <w:pPr>
-        <w:pStyle w:val="870"/>
+        <w:pStyle w:val="882"/>
         <w:numPr>
           <w:ilvl w:val="1"/>
           <w:numId w:val="21"/>
@@ -1679,10 +1752,15 @@
           <w:highlight w:val="red"/>
         </w:rPr>
       </w:r>
+      <w:r>
+        <w:rPr>
+          <w:highlight w:val="red"/>
+        </w:rPr>
+      </w:r>
     </w:p>
     <w:p>
       <w:pPr>
-        <w:pStyle w:val="870"/>
+        <w:pStyle w:val="882"/>
         <w:numPr>
           <w:ilvl w:val="1"/>
           <w:numId w:val="21"/>
@@ -1704,10 +1782,15 @@
           <w:highlight w:val="none"/>
         </w:rPr>
       </w:r>
+      <w:r>
+        <w:rPr>
+          <w:highlight w:val="none"/>
+        </w:rPr>
+      </w:r>
     </w:p>
     <w:p>
       <w:pPr>
-        <w:pStyle w:val="870"/>
+        <w:pStyle w:val="882"/>
         <w:numPr>
           <w:ilvl w:val="0"/>
           <w:numId w:val="21"/>
@@ -1724,14 +1807,13 @@
       </w:r>
       <w:r>
         <w:rPr>
-          <w:highlight w:val="none"/>
-        </w:rPr>
-        <w:t xml:space="preserve">(like (2,2) in Two Process Mutual Exclusion)</w:t>
-      </w:r>
-      <w:r/>
-      <w:r>
-        <w:rPr>
-          <w:highlight w:val="none"/>
+          <w:highlight w:val="yellow"/>
+        </w:rPr>
+        <w:t xml:space="preserve">(like (2,2) in Two Process Mutual Exclusion – too small?)</w:t>
+      </w:r>
+      <w:r>
+        <w:rPr>
+          <w:highlight w:val="yellow"/>
         </w:rPr>
       </w:r>
       <w:r>
@@ -1742,7 +1824,7 @@
     </w:p>
     <w:p>
       <w:pPr>
-        <w:pStyle w:val="870"/>
+        <w:pStyle w:val="882"/>
         <w:numPr>
           <w:ilvl w:val="1"/>
           <w:numId w:val="21"/>
@@ -1762,10 +1844,15 @@
           <w:highlight w:val="none"/>
         </w:rPr>
       </w:r>
+      <w:r>
+        <w:rPr>
+          <w:highlight w:val="none"/>
+        </w:rPr>
+      </w:r>
     </w:p>
     <w:p>
       <w:pPr>
-        <w:pStyle w:val="870"/>
+        <w:pStyle w:val="882"/>
         <w:numPr>
           <w:ilvl w:val="1"/>
           <w:numId w:val="21"/>
@@ -1785,10 +1872,15 @@
           <w:highlight w:val="none"/>
         </w:rPr>
       </w:r>
+      <w:r>
+        <w:rPr>
+          <w:highlight w:val="none"/>
+        </w:rPr>
+      </w:r>
     </w:p>
     <w:p>
       <w:pPr>
-        <w:pStyle w:val="870"/>
+        <w:pStyle w:val="882"/>
         <w:numPr>
           <w:ilvl w:val="1"/>
           <w:numId w:val="21"/>
@@ -1808,10 +1900,15 @@
           <w:highlight w:val="none"/>
         </w:rPr>
       </w:r>
+      <w:r>
+        <w:rPr>
+          <w:highlight w:val="none"/>
+        </w:rPr>
+      </w:r>
     </w:p>
     <w:p>
       <w:pPr>
-        <w:pStyle w:val="870"/>
+        <w:pStyle w:val="882"/>
         <w:numPr>
           <w:ilvl w:val="0"/>
           <w:numId w:val="21"/>
@@ -1830,11 +1927,23 @@
         <w:rPr>
           <w:highlight w:val="none"/>
         </w:rPr>
+        <w:t xml:space="preserve"> </w:t>
+      </w:r>
+      <w:r>
+        <w:rPr>
+          <w:highlight w:val="yellow"/>
+        </w:rPr>
+        <w:t xml:space="preserve">(when Cycles problem? -&gt; not equal to scc)</w:t>
+      </w:r>
+      <w:r>
+        <w:rPr>
+          <w:highlight w:val="none"/>
+        </w:rPr>
       </w:r>
     </w:p>
     <w:p>
       <w:pPr>
-        <w:pStyle w:val="870"/>
+        <w:pStyle w:val="882"/>
         <w:numPr>
           <w:ilvl w:val="1"/>
           <w:numId w:val="21"/>
@@ -1854,10 +1963,15 @@
           <w:highlight w:val="none"/>
         </w:rPr>
       </w:r>
+      <w:r>
+        <w:rPr>
+          <w:highlight w:val="none"/>
+        </w:rPr>
+      </w:r>
     </w:p>
     <w:p>
       <w:pPr>
-        <w:pStyle w:val="870"/>
+        <w:pStyle w:val="882"/>
         <w:numPr>
           <w:ilvl w:val="0"/>
           <w:numId w:val="21"/>
@@ -1877,6 +1991,11 @@
           <w:highlight w:val="none"/>
         </w:rPr>
       </w:r>
+      <w:r>
+        <w:rPr>
+          <w:highlight w:val="none"/>
+        </w:rPr>
+      </w:r>
     </w:p>
     <w:p>
       <w:pPr>
@@ -1895,10 +2014,15 @@
           <w:highlight w:val="none"/>
         </w:rPr>
       </w:r>
+      <w:r>
+        <w:rPr>
+          <w:highlight w:val="none"/>
+        </w:rPr>
+      </w:r>
     </w:p>
     <w:p>
       <w:pPr>
-        <w:pStyle w:val="870"/>
+        <w:pStyle w:val="882"/>
         <w:numPr>
           <w:ilvl w:val="0"/>
           <w:numId w:val="22"/>
@@ -1918,10 +2042,15 @@
           <w:highlight w:val="none"/>
         </w:rPr>
       </w:r>
+      <w:r>
+        <w:rPr>
+          <w:highlight w:val="none"/>
+        </w:rPr>
+      </w:r>
     </w:p>
     <w:p>
       <w:pPr>
-        <w:pStyle w:val="870"/>
+        <w:pStyle w:val="882"/>
         <w:numPr>
           <w:ilvl w:val="0"/>
           <w:numId w:val="22"/>
@@ -1941,6 +2070,11 @@
           <w:highlight w:val="none"/>
         </w:rPr>
       </w:r>
+      <w:r>
+        <w:rPr>
+          <w:highlight w:val="none"/>
+        </w:rPr>
+      </w:r>
     </w:p>
     <w:p>
       <w:pPr>
@@ -1959,10 +2093,15 @@
           <w:highlight w:val="none"/>
         </w:rPr>
       </w:r>
+      <w:r>
+        <w:rPr>
+          <w:highlight w:val="none"/>
+        </w:rPr>
+      </w:r>
     </w:p>
     <w:p>
       <w:pPr>
-        <w:pStyle w:val="870"/>
+        <w:pStyle w:val="882"/>
         <w:numPr>
           <w:ilvl w:val="0"/>
           <w:numId w:val="23"/>
@@ -1982,6 +2121,11 @@
           <w:highlight w:val="none"/>
         </w:rPr>
       </w:r>
+      <w:r>
+        <w:rPr>
+          <w:highlight w:val="none"/>
+        </w:rPr>
+      </w:r>
     </w:p>
     <w:p>
       <w:pPr>
@@ -1999,6 +2143,11 @@
           <w:highlight w:val="none"/>
         </w:rPr>
       </w:r>
+      <w:r>
+        <w:rPr>
+          <w:highlight w:val="none"/>
+        </w:rPr>
+      </w:r>
     </w:p>
     <w:p>
       <w:pPr>
@@ -2006,6 +2155,11 @@
           <w:highlight w:val="none"/>
         </w:rPr>
       </w:pPr>
+      <w:r>
+        <w:rPr>
+          <w:highlight w:val="none"/>
+        </w:rPr>
+      </w:r>
       <w:r>
         <w:rPr>
           <w:highlight w:val="none"/>
@@ -5365,11 +5519,11 @@
     <w:lsdException w:name="Bibliography" w:uiPriority="37"/>
     <w:lsdException w:name="TOC Heading" w:uiPriority="39" w:qFormat="1"/>
   </w:latentStyles>
-  <w:style w:type="paragraph" w:styleId="690">
+  <w:style w:type="paragraph" w:styleId="702">
     <w:name w:val="Heading 1"/>
-    <w:basedOn w:val="866"/>
-    <w:next w:val="866"/>
-    <w:link w:val="691"/>
+    <w:basedOn w:val="878"/>
+    <w:next w:val="878"/>
+    <w:link w:val="703"/>
     <w:uiPriority w:val="9"/>
     <w:qFormat/>
     <w:pPr>
@@ -5384,9 +5538,9 @@
       <w:szCs w:val="40"/>
     </w:rPr>
   </w:style>
-  <w:style w:type="character" w:styleId="691">
+  <w:style w:type="character" w:styleId="703">
     <w:name w:val="Heading 1 Char"/>
-    <w:link w:val="690"/>
+    <w:link w:val="702"/>
     <w:uiPriority w:val="9"/>
     <w:rPr>
       <w:rFonts w:ascii="Arial" w:hAnsi="Arial" w:eastAsia="Arial" w:cs="Arial"/>
@@ -5394,11 +5548,11 @@
       <w:szCs w:val="40"/>
     </w:rPr>
   </w:style>
-  <w:style w:type="paragraph" w:styleId="692">
+  <w:style w:type="paragraph" w:styleId="704">
     <w:name w:val="Heading 2"/>
-    <w:basedOn w:val="866"/>
-    <w:next w:val="866"/>
-    <w:link w:val="693"/>
+    <w:basedOn w:val="878"/>
+    <w:next w:val="878"/>
+    <w:link w:val="705"/>
     <w:uiPriority w:val="9"/>
     <w:unhideWhenUsed/>
     <w:qFormat/>
@@ -5413,20 +5567,20 @@
       <w:sz w:val="34"/>
     </w:rPr>
   </w:style>
-  <w:style w:type="character" w:styleId="693">
+  <w:style w:type="character" w:styleId="705">
     <w:name w:val="Heading 2 Char"/>
-    <w:link w:val="692"/>
+    <w:link w:val="704"/>
     <w:uiPriority w:val="9"/>
     <w:rPr>
       <w:rFonts w:ascii="Arial" w:hAnsi="Arial" w:eastAsia="Arial" w:cs="Arial"/>
       <w:sz w:val="34"/>
     </w:rPr>
   </w:style>
-  <w:style w:type="paragraph" w:styleId="694">
+  <w:style w:type="paragraph" w:styleId="706">
     <w:name w:val="Heading 3"/>
-    <w:basedOn w:val="866"/>
-    <w:next w:val="866"/>
-    <w:link w:val="695"/>
+    <w:basedOn w:val="878"/>
+    <w:next w:val="878"/>
+    <w:link w:val="707"/>
     <w:uiPriority w:val="9"/>
     <w:unhideWhenUsed/>
     <w:qFormat/>
@@ -5442,9 +5596,9 @@
       <w:szCs w:val="30"/>
     </w:rPr>
   </w:style>
-  <w:style w:type="character" w:styleId="695">
+  <w:style w:type="character" w:styleId="707">
     <w:name w:val="Heading 3 Char"/>
-    <w:link w:val="694"/>
+    <w:link w:val="706"/>
     <w:uiPriority w:val="9"/>
     <w:rPr>
       <w:rFonts w:ascii="Arial" w:hAnsi="Arial" w:eastAsia="Arial" w:cs="Arial"/>
@@ -5452,11 +5606,11 @@
       <w:szCs w:val="30"/>
     </w:rPr>
   </w:style>
-  <w:style w:type="paragraph" w:styleId="696">
+  <w:style w:type="paragraph" w:styleId="708">
     <w:name w:val="Heading 4"/>
-    <w:basedOn w:val="866"/>
-    <w:next w:val="866"/>
-    <w:link w:val="697"/>
+    <w:basedOn w:val="878"/>
+    <w:next w:val="878"/>
+    <w:link w:val="709"/>
     <w:uiPriority w:val="9"/>
     <w:unhideWhenUsed/>
     <w:qFormat/>
@@ -5474,9 +5628,9 @@
       <w:szCs w:val="26"/>
     </w:rPr>
   </w:style>
-  <w:style w:type="character" w:styleId="697">
+  <w:style w:type="character" w:styleId="709">
     <w:name w:val="Heading 4 Char"/>
-    <w:link w:val="696"/>
+    <w:link w:val="708"/>
     <w:uiPriority w:val="9"/>
     <w:rPr>
       <w:rFonts w:ascii="Arial" w:hAnsi="Arial" w:eastAsia="Arial" w:cs="Arial"/>
@@ -5486,11 +5640,11 @@
       <w:szCs w:val="26"/>
     </w:rPr>
   </w:style>
-  <w:style w:type="paragraph" w:styleId="698">
+  <w:style w:type="paragraph" w:styleId="710">
     <w:name w:val="Heading 5"/>
-    <w:basedOn w:val="866"/>
-    <w:next w:val="866"/>
-    <w:link w:val="699"/>
+    <w:basedOn w:val="878"/>
+    <w:next w:val="878"/>
+    <w:link w:val="711"/>
     <w:uiPriority w:val="9"/>
     <w:unhideWhenUsed/>
     <w:qFormat/>
@@ -5508,9 +5662,9 @@
       <w:szCs w:val="24"/>
     </w:rPr>
   </w:style>
-  <w:style w:type="character" w:styleId="699">
+  <w:style w:type="character" w:styleId="711">
     <w:name w:val="Heading 5 Char"/>
-    <w:link w:val="698"/>
+    <w:link w:val="710"/>
     <w:uiPriority w:val="9"/>
     <w:rPr>
       <w:rFonts w:ascii="Arial" w:hAnsi="Arial" w:eastAsia="Arial" w:cs="Arial"/>
@@ -5520,11 +5674,11 @@
       <w:szCs w:val="24"/>
     </w:rPr>
   </w:style>
-  <w:style w:type="paragraph" w:styleId="700">
+  <w:style w:type="paragraph" w:styleId="712">
     <w:name w:val="Heading 6"/>
-    <w:basedOn w:val="866"/>
-    <w:next w:val="866"/>
-    <w:link w:val="701"/>
+    <w:basedOn w:val="878"/>
+    <w:next w:val="878"/>
+    <w:link w:val="713"/>
     <w:uiPriority w:val="9"/>
     <w:unhideWhenUsed/>
     <w:qFormat/>
@@ -5542,9 +5696,9 @@
       <w:szCs w:val="22"/>
     </w:rPr>
   </w:style>
-  <w:style w:type="character" w:styleId="701">
+  <w:style w:type="character" w:styleId="713">
     <w:name w:val="Heading 6 Char"/>
-    <w:link w:val="700"/>
+    <w:link w:val="712"/>
     <w:uiPriority w:val="9"/>
     <w:rPr>
       <w:rFonts w:ascii="Arial" w:hAnsi="Arial" w:eastAsia="Arial" w:cs="Arial"/>
@@ -5554,11 +5708,11 @@
       <w:szCs w:val="22"/>
     </w:rPr>
   </w:style>
-  <w:style w:type="paragraph" w:styleId="702">
+  <w:style w:type="paragraph" w:styleId="714">
     <w:name w:val="Heading 7"/>
-    <w:basedOn w:val="866"/>
-    <w:next w:val="866"/>
-    <w:link w:val="703"/>
+    <w:basedOn w:val="878"/>
+    <w:next w:val="878"/>
+    <w:link w:val="715"/>
     <w:uiPriority w:val="9"/>
     <w:unhideWhenUsed/>
     <w:qFormat/>
@@ -5578,9 +5732,9 @@
       <w:szCs w:val="22"/>
     </w:rPr>
   </w:style>
-  <w:style w:type="character" w:styleId="703">
+  <w:style w:type="character" w:styleId="715">
     <w:name w:val="Heading 7 Char"/>
-    <w:link w:val="702"/>
+    <w:link w:val="714"/>
     <w:uiPriority w:val="9"/>
     <w:rPr>
       <w:rFonts w:ascii="Arial" w:hAnsi="Arial" w:eastAsia="Arial" w:cs="Arial"/>
@@ -5592,11 +5746,11 @@
       <w:szCs w:val="22"/>
     </w:rPr>
   </w:style>
-  <w:style w:type="paragraph" w:styleId="704">
+  <w:style w:type="paragraph" w:styleId="716">
     <w:name w:val="Heading 8"/>
-    <w:basedOn w:val="866"/>
-    <w:next w:val="866"/>
-    <w:link w:val="705"/>
+    <w:basedOn w:val="878"/>
+    <w:next w:val="878"/>
+    <w:link w:val="717"/>
     <w:uiPriority w:val="9"/>
     <w:unhideWhenUsed/>
     <w:qFormat/>
@@ -5614,9 +5768,9 @@
       <w:szCs w:val="22"/>
     </w:rPr>
   </w:style>
-  <w:style w:type="character" w:styleId="705">
+  <w:style w:type="character" w:styleId="717">
     <w:name w:val="Heading 8 Char"/>
-    <w:link w:val="704"/>
+    <w:link w:val="716"/>
     <w:uiPriority w:val="9"/>
     <w:rPr>
       <w:rFonts w:ascii="Arial" w:hAnsi="Arial" w:eastAsia="Arial" w:cs="Arial"/>
@@ -5626,11 +5780,11 @@
       <w:szCs w:val="22"/>
     </w:rPr>
   </w:style>
-  <w:style w:type="paragraph" w:styleId="706">
+  <w:style w:type="paragraph" w:styleId="718">
     <w:name w:val="Heading 9"/>
-    <w:basedOn w:val="866"/>
-    <w:next w:val="866"/>
-    <w:link w:val="707"/>
+    <w:basedOn w:val="878"/>
+    <w:next w:val="878"/>
+    <w:link w:val="719"/>
     <w:uiPriority w:val="9"/>
     <w:unhideWhenUsed/>
     <w:qFormat/>
@@ -5648,9 +5802,9 @@
       <w:szCs w:val="21"/>
     </w:rPr>
   </w:style>
-  <w:style w:type="character" w:styleId="707">
+  <w:style w:type="character" w:styleId="719">
     <w:name w:val="Heading 9 Char"/>
-    <w:link w:val="706"/>
+    <w:link w:val="718"/>
     <w:uiPriority w:val="9"/>
     <w:rPr>
       <w:rFonts w:ascii="Arial" w:hAnsi="Arial" w:eastAsia="Arial" w:cs="Arial"/>
@@ -5660,11 +5814,11 @@
       <w:szCs w:val="21"/>
     </w:rPr>
   </w:style>
-  <w:style w:type="paragraph" w:styleId="708">
+  <w:style w:type="paragraph" w:styleId="720">
     <w:name w:val="Title"/>
-    <w:basedOn w:val="866"/>
-    <w:next w:val="866"/>
-    <w:link w:val="709"/>
+    <w:basedOn w:val="878"/>
+    <w:next w:val="878"/>
+    <w:link w:val="721"/>
     <w:uiPriority w:val="10"/>
     <w:qFormat/>
     <w:pPr>
@@ -5676,20 +5830,20 @@
       <w:szCs w:val="48"/>
     </w:rPr>
   </w:style>
-  <w:style w:type="character" w:styleId="709">
+  <w:style w:type="character" w:styleId="721">
     <w:name w:val="Title Char"/>
-    <w:link w:val="708"/>
+    <w:link w:val="720"/>
     <w:uiPriority w:val="10"/>
     <w:rPr>
       <w:sz w:val="48"/>
       <w:szCs w:val="48"/>
     </w:rPr>
   </w:style>
-  <w:style w:type="paragraph" w:styleId="710">
+  <w:style w:type="paragraph" w:styleId="722">
     <w:name w:val="Subtitle"/>
-    <w:basedOn w:val="866"/>
-    <w:next w:val="866"/>
-    <w:link w:val="711"/>
+    <w:basedOn w:val="878"/>
+    <w:next w:val="878"/>
+    <w:link w:val="723"/>
     <w:uiPriority w:val="11"/>
     <w:qFormat/>
     <w:pPr>
@@ -5700,20 +5854,20 @@
       <w:szCs w:val="24"/>
     </w:rPr>
   </w:style>
-  <w:style w:type="character" w:styleId="711">
+  <w:style w:type="character" w:styleId="723">
     <w:name w:val="Subtitle Char"/>
-    <w:link w:val="710"/>
+    <w:link w:val="722"/>
     <w:uiPriority w:val="11"/>
     <w:rPr>
       <w:sz w:val="24"/>
       <w:szCs w:val="24"/>
     </w:rPr>
   </w:style>
-  <w:style w:type="paragraph" w:styleId="712">
+  <w:style w:type="paragraph" w:styleId="724">
     <w:name w:val="Quote"/>
-    <w:basedOn w:val="866"/>
-    <w:next w:val="866"/>
-    <w:link w:val="713"/>
+    <w:basedOn w:val="878"/>
+    <w:next w:val="878"/>
+    <w:link w:val="725"/>
     <w:uiPriority w:val="29"/>
     <w:qFormat/>
     <w:pPr>
@@ -5723,19 +5877,19 @@
       <w:i/>
     </w:rPr>
   </w:style>
-  <w:style w:type="character" w:styleId="713">
+  <w:style w:type="character" w:styleId="725">
     <w:name w:val="Quote Char"/>
-    <w:link w:val="712"/>
+    <w:link w:val="724"/>
     <w:uiPriority w:val="29"/>
     <w:rPr>
       <w:i/>
     </w:rPr>
   </w:style>
-  <w:style w:type="paragraph" w:styleId="714">
+  <w:style w:type="paragraph" w:styleId="726">
     <w:name w:val="Intense Quote"/>
-    <w:basedOn w:val="866"/>
-    <w:next w:val="866"/>
-    <w:link w:val="715"/>
+    <w:basedOn w:val="878"/>
+    <w:next w:val="878"/>
+    <w:link w:val="727"/>
     <w:uiPriority w:val="30"/>
     <w:qFormat/>
     <w:pPr>
@@ -5753,18 +5907,18 @@
       <w:i/>
     </w:rPr>
   </w:style>
-  <w:style w:type="character" w:styleId="715">
+  <w:style w:type="character" w:styleId="727">
     <w:name w:val="Intense Quote Char"/>
-    <w:link w:val="714"/>
+    <w:link w:val="726"/>
     <w:uiPriority w:val="30"/>
     <w:rPr>
       <w:i/>
     </w:rPr>
   </w:style>
-  <w:style w:type="paragraph" w:styleId="716">
+  <w:style w:type="paragraph" w:styleId="728">
     <w:name w:val="Header"/>
-    <w:basedOn w:val="866"/>
-    <w:link w:val="717"/>
+    <w:basedOn w:val="878"/>
+    <w:link w:val="729"/>
     <w:uiPriority w:val="99"/>
     <w:unhideWhenUsed/>
     <w:pPr>
@@ -5775,15 +5929,15 @@
       </w:tabs>
     </w:pPr>
   </w:style>
-  <w:style w:type="character" w:styleId="717">
+  <w:style w:type="character" w:styleId="729">
     <w:name w:val="Header Char"/>
-    <w:link w:val="716"/>
+    <w:link w:val="728"/>
     <w:uiPriority w:val="99"/>
   </w:style>
-  <w:style w:type="paragraph" w:styleId="718">
+  <w:style w:type="paragraph" w:styleId="730">
     <w:name w:val="Footer"/>
-    <w:basedOn w:val="866"/>
-    <w:link w:val="721"/>
+    <w:basedOn w:val="878"/>
+    <w:link w:val="733"/>
     <w:uiPriority w:val="99"/>
     <w:unhideWhenUsed/>
     <w:pPr>
@@ -5794,15 +5948,15 @@
       </w:tabs>
     </w:pPr>
   </w:style>
-  <w:style w:type="character" w:styleId="719">
+  <w:style w:type="character" w:styleId="731">
     <w:name w:val="Footer Char"/>
-    <w:link w:val="718"/>
+    <w:link w:val="730"/>
     <w:uiPriority w:val="99"/>
   </w:style>
-  <w:style w:type="paragraph" w:styleId="720">
+  <w:style w:type="paragraph" w:styleId="732">
     <w:name w:val="Caption"/>
-    <w:basedOn w:val="866"/>
-    <w:next w:val="866"/>
+    <w:basedOn w:val="878"/>
+    <w:next w:val="878"/>
     <w:uiPriority w:val="35"/>
     <w:semiHidden/>
     <w:unhideWhenUsed/>
@@ -5818,15 +5972,15 @@
       <w:szCs w:val="18"/>
     </w:rPr>
   </w:style>
-  <w:style w:type="character" w:styleId="721">
+  <w:style w:type="character" w:styleId="733">
     <w:name w:val="Caption Char"/>
-    <w:basedOn w:val="720"/>
-    <w:link w:val="718"/>
+    <w:basedOn w:val="732"/>
+    <w:link w:val="730"/>
     <w:uiPriority w:val="99"/>
   </w:style>
-  <w:style w:type="table" w:styleId="722">
+  <w:style w:type="table" w:styleId="734">
     <w:name w:val="Table Grid"/>
-    <w:basedOn w:val="867"/>
+    <w:basedOn w:val="879"/>
     <w:uiPriority w:val="59"/>
     <w:pPr>
       <w:spacing w:after="0" w:line="240" w:lineRule="auto"/>
@@ -5849,9 +6003,9 @@
       </w:tblCellMar>
     </w:tblPr>
   </w:style>
-  <w:style w:type="table" w:styleId="723">
+  <w:style w:type="table" w:styleId="735">
     <w:name w:val="Table Grid Light"/>
-    <w:basedOn w:val="867"/>
+    <w:basedOn w:val="879"/>
     <w:uiPriority w:val="59"/>
     <w:pPr>
       <w:spacing w:after="0" w:line="240" w:lineRule="auto"/>
@@ -5874,9 +6028,9 @@
       </w:tblCellMar>
     </w:tblPr>
   </w:style>
-  <w:style w:type="table" w:styleId="724">
+  <w:style w:type="table" w:styleId="736">
     <w:name w:val="Plain Table 1"/>
-    <w:basedOn w:val="867"/>
+    <w:basedOn w:val="879"/>
     <w:uiPriority w:val="59"/>
     <w:pPr>
       <w:spacing w:after="0" w:line="240" w:lineRule="auto"/>
@@ -5941,9 +6095,9 @@
       </w:rPr>
     </w:tblStylePr>
   </w:style>
-  <w:style w:type="table" w:styleId="725">
+  <w:style w:type="table" w:styleId="737">
     <w:name w:val="Plain Table 2"/>
-    <w:basedOn w:val="867"/>
+    <w:basedOn w:val="879"/>
     <w:uiPriority w:val="59"/>
     <w:pPr>
       <w:spacing w:after="0" w:line="240" w:lineRule="auto"/>
@@ -6026,9 +6180,9 @@
       </w:rPr>
     </w:tblStylePr>
   </w:style>
-  <w:style w:type="table" w:styleId="726">
+  <w:style w:type="table" w:styleId="738">
     <w:name w:val="Plain Table 3"/>
-    <w:basedOn w:val="867"/>
+    <w:basedOn w:val="879"/>
     <w:uiPriority w:val="99"/>
     <w:pPr>
       <w:spacing w:after="0" w:line="240" w:lineRule="auto"/>
@@ -6103,9 +6257,9 @@
       </w:rPr>
     </w:tblStylePr>
   </w:style>
-  <w:style w:type="table" w:styleId="727">
+  <w:style w:type="table" w:styleId="739">
     <w:name w:val="Plain Table 4"/>
-    <w:basedOn w:val="867"/>
+    <w:basedOn w:val="879"/>
     <w:uiPriority w:val="99"/>
     <w:pPr>
       <w:spacing w:after="0" w:line="240" w:lineRule="auto"/>
@@ -6160,9 +6314,9 @@
       </w:rPr>
     </w:tblStylePr>
   </w:style>
-  <w:style w:type="table" w:styleId="728">
+  <w:style w:type="table" w:styleId="740">
     <w:name w:val="Plain Table 5"/>
-    <w:basedOn w:val="867"/>
+    <w:basedOn w:val="879"/>
     <w:uiPriority w:val="99"/>
     <w:pPr>
       <w:spacing w:after="0" w:line="240" w:lineRule="auto"/>
@@ -6248,9 +6402,9 @@
       </w:tcPr>
     </w:tblStylePr>
   </w:style>
-  <w:style w:type="table" w:styleId="729">
+  <w:style w:type="table" w:styleId="741">
     <w:name w:val="Grid Table 1 Light"/>
-    <w:basedOn w:val="867"/>
+    <w:basedOn w:val="879"/>
     <w:uiPriority w:val="99"/>
     <w:pPr>
       <w:spacing w:after="0" w:line="240" w:lineRule="auto"/>
@@ -6313,9 +6467,9 @@
       </w:rPr>
     </w:tblStylePr>
   </w:style>
-  <w:style w:type="table" w:styleId="730">
+  <w:style w:type="table" w:styleId="742">
     <w:name w:val="Grid Table 1 Light - Accent 1"/>
-    <w:basedOn w:val="867"/>
+    <w:basedOn w:val="879"/>
     <w:uiPriority w:val="99"/>
     <w:pPr>
       <w:spacing w:after="0" w:line="240" w:lineRule="auto"/>
@@ -6378,9 +6532,9 @@
       </w:rPr>
     </w:tblStylePr>
   </w:style>
-  <w:style w:type="table" w:styleId="731">
+  <w:style w:type="table" w:styleId="743">
     <w:name w:val="Grid Table 1 Light - Accent 2"/>
-    <w:basedOn w:val="867"/>
+    <w:basedOn w:val="879"/>
     <w:uiPriority w:val="99"/>
     <w:pPr>
       <w:spacing w:after="0" w:line="240" w:lineRule="auto"/>
@@ -6443,9 +6597,9 @@
       </w:rPr>
     </w:tblStylePr>
   </w:style>
-  <w:style w:type="table" w:styleId="732">
+  <w:style w:type="table" w:styleId="744">
     <w:name w:val="Grid Table 1 Light - Accent 3"/>
-    <w:basedOn w:val="867"/>
+    <w:basedOn w:val="879"/>
     <w:uiPriority w:val="99"/>
     <w:pPr>
       <w:spacing w:after="0" w:line="240" w:lineRule="auto"/>
@@ -6508,9 +6662,9 @@
       </w:rPr>
     </w:tblStylePr>
   </w:style>
-  <w:style w:type="table" w:styleId="733">
+  <w:style w:type="table" w:styleId="745">
     <w:name w:val="Grid Table 1 Light - Accent 4"/>
-    <w:basedOn w:val="867"/>
+    <w:basedOn w:val="879"/>
     <w:uiPriority w:val="99"/>
     <w:pPr>
       <w:spacing w:after="0" w:line="240" w:lineRule="auto"/>
@@ -6573,9 +6727,9 @@
       </w:rPr>
     </w:tblStylePr>
   </w:style>
-  <w:style w:type="table" w:styleId="734">
+  <w:style w:type="table" w:styleId="746">
     <w:name w:val="Grid Table 1 Light - Accent 5"/>
-    <w:basedOn w:val="867"/>
+    <w:basedOn w:val="879"/>
     <w:uiPriority w:val="99"/>
     <w:pPr>
       <w:spacing w:after="0" w:line="240" w:lineRule="auto"/>
@@ -6638,9 +6792,9 @@
       </w:rPr>
     </w:tblStylePr>
   </w:style>
-  <w:style w:type="table" w:styleId="735">
+  <w:style w:type="table" w:styleId="747">
     <w:name w:val="Grid Table 1 Light - Accent 6"/>
-    <w:basedOn w:val="867"/>
+    <w:basedOn w:val="879"/>
     <w:uiPriority w:val="99"/>
     <w:pPr>
       <w:spacing w:after="0" w:line="240" w:lineRule="auto"/>
@@ -6703,9 +6857,9 @@
       </w:rPr>
     </w:tblStylePr>
   </w:style>
-  <w:style w:type="table" w:styleId="736">
+  <w:style w:type="table" w:styleId="748">
     <w:name w:val="Grid Table 2"/>
-    <w:basedOn w:val="867"/>
+    <w:basedOn w:val="879"/>
     <w:uiPriority w:val="99"/>
     <w:pPr>
       <w:spacing w:after="0" w:line="240" w:lineRule="auto"/>
@@ -6783,9 +6937,9 @@
       </w:tcPr>
     </w:tblStylePr>
   </w:style>
-  <w:style w:type="table" w:styleId="737">
+  <w:style w:type="table" w:styleId="749">
     <w:name w:val="Grid Table 2 - Accent 1"/>
-    <w:basedOn w:val="867"/>
+    <w:basedOn w:val="879"/>
     <w:uiPriority w:val="99"/>
     <w:pPr>
       <w:spacing w:after="0" w:line="240" w:lineRule="auto"/>
@@ -6863,9 +7017,9 @@
       </w:tcPr>
     </w:tblStylePr>
   </w:style>
-  <w:style w:type="table" w:styleId="738">
+  <w:style w:type="table" w:styleId="750">
     <w:name w:val="Grid Table 2 - Accent 2"/>
-    <w:basedOn w:val="867"/>
+    <w:basedOn w:val="879"/>
     <w:uiPriority w:val="99"/>
     <w:pPr>
       <w:spacing w:after="0" w:line="240" w:lineRule="auto"/>
@@ -6943,9 +7097,9 @@
       </w:tcPr>
     </w:tblStylePr>
   </w:style>
-  <w:style w:type="table" w:styleId="739">
+  <w:style w:type="table" w:styleId="751">
     <w:name w:val="Grid Table 2 - Accent 3"/>
-    <w:basedOn w:val="867"/>
+    <w:basedOn w:val="879"/>
     <w:uiPriority w:val="99"/>
     <w:pPr>
       <w:spacing w:after="0" w:line="240" w:lineRule="auto"/>
@@ -7023,9 +7177,9 @@
       </w:tcPr>
     </w:tblStylePr>
   </w:style>
-  <w:style w:type="table" w:styleId="740">
+  <w:style w:type="table" w:styleId="752">
     <w:name w:val="Grid Table 2 - Accent 4"/>
-    <w:basedOn w:val="867"/>
+    <w:basedOn w:val="879"/>
     <w:uiPriority w:val="99"/>
     <w:pPr>
       <w:spacing w:after="0" w:line="240" w:lineRule="auto"/>
@@ -7103,9 +7257,9 @@
       </w:tcPr>
     </w:tblStylePr>
   </w:style>
-  <w:style w:type="table" w:styleId="741">
+  <w:style w:type="table" w:styleId="753">
     <w:name w:val="Grid Table 2 - Accent 5"/>
-    <w:basedOn w:val="867"/>
+    <w:basedOn w:val="879"/>
     <w:uiPriority w:val="99"/>
     <w:pPr>
       <w:spacing w:after="0" w:line="240" w:lineRule="auto"/>
@@ -7183,9 +7337,9 @@
       </w:tcPr>
     </w:tblStylePr>
   </w:style>
-  <w:style w:type="table" w:styleId="742">
+  <w:style w:type="table" w:styleId="754">
     <w:name w:val="Grid Table 2 - Accent 6"/>
-    <w:basedOn w:val="867"/>
+    <w:basedOn w:val="879"/>
     <w:uiPriority w:val="99"/>
     <w:pPr>
       <w:spacing w:after="0" w:line="240" w:lineRule="auto"/>
@@ -7263,9 +7417,9 @@
       </w:tcPr>
     </w:tblStylePr>
   </w:style>
-  <w:style w:type="table" w:styleId="743">
+  <w:style w:type="table" w:styleId="755">
     <w:name w:val="Grid Table 3"/>
-    <w:basedOn w:val="867"/>
+    <w:basedOn w:val="879"/>
     <w:uiPriority w:val="99"/>
     <w:pPr>
       <w:spacing w:after="0" w:line="240" w:lineRule="auto"/>
@@ -7364,9 +7518,9 @@
       </w:tcPr>
     </w:tblStylePr>
   </w:style>
-  <w:style w:type="table" w:styleId="744">
+  <w:style w:type="table" w:styleId="756">
     <w:name w:val="Grid Table 3 - Accent 1"/>
-    <w:basedOn w:val="867"/>
+    <w:basedOn w:val="879"/>
     <w:uiPriority w:val="99"/>
     <w:pPr>
       <w:spacing w:after="0" w:line="240" w:lineRule="auto"/>
@@ -7465,9 +7619,9 @@
       </w:tcPr>
     </w:tblStylePr>
   </w:style>
-  <w:style w:type="table" w:styleId="745">
+  <w:style w:type="table" w:styleId="757">
     <w:name w:val="Grid Table 3 - Accent 2"/>
-    <w:basedOn w:val="867"/>
+    <w:basedOn w:val="879"/>
     <w:uiPriority w:val="99"/>
     <w:pPr>
       <w:spacing w:after="0" w:line="240" w:lineRule="auto"/>
@@ -7566,9 +7720,9 @@
       </w:tcPr>
     </w:tblStylePr>
   </w:style>
-  <w:style w:type="table" w:styleId="746">
+  <w:style w:type="table" w:styleId="758">
     <w:name w:val="Grid Table 3 - Accent 3"/>
-    <w:basedOn w:val="867"/>
+    <w:basedOn w:val="879"/>
     <w:uiPriority w:val="99"/>
     <w:pPr>
       <w:spacing w:after="0" w:line="240" w:lineRule="auto"/>
@@ -7667,9 +7821,9 @@
       </w:tcPr>
     </w:tblStylePr>
   </w:style>
-  <w:style w:type="table" w:styleId="747">
+  <w:style w:type="table" w:styleId="759">
     <w:name w:val="Grid Table 3 - Accent 4"/>
-    <w:basedOn w:val="867"/>
+    <w:basedOn w:val="879"/>
     <w:uiPriority w:val="99"/>
     <w:pPr>
       <w:spacing w:after="0" w:line="240" w:lineRule="auto"/>
@@ -7768,9 +7922,9 @@
       </w:tcPr>
     </w:tblStylePr>
   </w:style>
-  <w:style w:type="table" w:styleId="748">
+  <w:style w:type="table" w:styleId="760">
     <w:name w:val="Grid Table 3 - Accent 5"/>
-    <w:basedOn w:val="867"/>
+    <w:basedOn w:val="879"/>
     <w:uiPriority w:val="99"/>
     <w:pPr>
       <w:spacing w:after="0" w:line="240" w:lineRule="auto"/>
@@ -7869,9 +8023,9 @@
       </w:tcPr>
     </w:tblStylePr>
   </w:style>
-  <w:style w:type="table" w:styleId="749">
+  <w:style w:type="table" w:styleId="761">
     <w:name w:val="Grid Table 3 - Accent 6"/>
-    <w:basedOn w:val="867"/>
+    <w:basedOn w:val="879"/>
     <w:uiPriority w:val="99"/>
     <w:pPr>
       <w:spacing w:after="0" w:line="240" w:lineRule="auto"/>
@@ -7970,9 +8124,9 @@
       </w:tcPr>
     </w:tblStylePr>
   </w:style>
-  <w:style w:type="table" w:styleId="750">
+  <w:style w:type="table" w:styleId="762">
     <w:name w:val="Grid Table 4"/>
-    <w:basedOn w:val="867"/>
+    <w:basedOn w:val="879"/>
     <w:uiPriority w:val="59"/>
     <w:pPr>
       <w:spacing w:after="0" w:line="240" w:lineRule="auto"/>
@@ -8051,9 +8205,9 @@
       </w:tcPr>
     </w:tblStylePr>
   </w:style>
-  <w:style w:type="table" w:styleId="751">
+  <w:style w:type="table" w:styleId="763">
     <w:name w:val="Grid Table 4 - Accent 1"/>
-    <w:basedOn w:val="867"/>
+    <w:basedOn w:val="879"/>
     <w:uiPriority w:val="59"/>
     <w:pPr>
       <w:spacing w:after="0" w:line="240" w:lineRule="auto"/>
@@ -8132,9 +8286,9 @@
       </w:tcPr>
     </w:tblStylePr>
   </w:style>
-  <w:style w:type="table" w:styleId="752">
+  <w:style w:type="table" w:styleId="764">
     <w:name w:val="Grid Table 4 - Accent 2"/>
-    <w:basedOn w:val="867"/>
+    <w:basedOn w:val="879"/>
     <w:uiPriority w:val="59"/>
     <w:pPr>
       <w:spacing w:after="0" w:line="240" w:lineRule="auto"/>
@@ -8213,9 +8367,9 @@
       </w:tcPr>
     </w:tblStylePr>
   </w:style>
-  <w:style w:type="table" w:styleId="753">
+  <w:style w:type="table" w:styleId="765">
     <w:name w:val="Grid Table 4 - Accent 3"/>
-    <w:basedOn w:val="867"/>
+    <w:basedOn w:val="879"/>
     <w:uiPriority w:val="59"/>
     <w:pPr>
       <w:spacing w:after="0" w:line="240" w:lineRule="auto"/>
@@ -8294,9 +8448,9 @@
       </w:tcPr>
     </w:tblStylePr>
   </w:style>
-  <w:style w:type="table" w:styleId="754">
+  <w:style w:type="table" w:styleId="766">
     <w:name w:val="Grid Table 4 - Accent 4"/>
-    <w:basedOn w:val="867"/>
+    <w:basedOn w:val="879"/>
     <w:uiPriority w:val="59"/>
     <w:pPr>
       <w:spacing w:after="0" w:line="240" w:lineRule="auto"/>
@@ -8375,9 +8529,9 @@
       </w:tcPr>
     </w:tblStylePr>
   </w:style>
-  <w:style w:type="table" w:styleId="755">
+  <w:style w:type="table" w:styleId="767">
     <w:name w:val="Grid Table 4 - Accent 5"/>
-    <w:basedOn w:val="867"/>
+    <w:basedOn w:val="879"/>
     <w:uiPriority w:val="59"/>
     <w:pPr>
       <w:spacing w:after="0" w:line="240" w:lineRule="auto"/>
@@ -8456,9 +8610,9 @@
       </w:tcPr>
     </w:tblStylePr>
   </w:style>
-  <w:style w:type="table" w:styleId="756">
+  <w:style w:type="table" w:styleId="768">
     <w:name w:val="Grid Table 4 - Accent 6"/>
-    <w:basedOn w:val="867"/>
+    <w:basedOn w:val="879"/>
     <w:uiPriority w:val="59"/>
     <w:pPr>
       <w:spacing w:after="0" w:line="240" w:lineRule="auto"/>
@@ -8537,9 +8691,9 @@
       </w:tcPr>
     </w:tblStylePr>
   </w:style>
-  <w:style w:type="table" w:styleId="757">
+  <w:style w:type="table" w:styleId="769">
     <w:name w:val="Grid Table 5 Dark"/>
-    <w:basedOn w:val="867"/>
+    <w:basedOn w:val="879"/>
     <w:uiPriority w:val="99"/>
     <w:pPr>
       <w:spacing w:after="0" w:line="240" w:lineRule="auto"/>
@@ -8616,9 +8770,9 @@
       </w:tcPr>
     </w:tblStylePr>
   </w:style>
-  <w:style w:type="table" w:styleId="758">
+  <w:style w:type="table" w:styleId="770">
     <w:name w:val="Grid Table 5 Dark- Accent 1"/>
-    <w:basedOn w:val="867"/>
+    <w:basedOn w:val="879"/>
     <w:uiPriority w:val="99"/>
     <w:pPr>
       <w:spacing w:after="0" w:line="240" w:lineRule="auto"/>
@@ -8695,9 +8849,9 @@
       </w:tcPr>
     </w:tblStylePr>
   </w:style>
-  <w:style w:type="table" w:styleId="759">
+  <w:style w:type="table" w:styleId="771">
     <w:name w:val="Grid Table 5 Dark - Accent 2"/>
-    <w:basedOn w:val="867"/>
+    <w:basedOn w:val="879"/>
     <w:uiPriority w:val="99"/>
     <w:pPr>
       <w:spacing w:after="0" w:line="240" w:lineRule="auto"/>
@@ -8774,9 +8928,9 @@
       </w:tcPr>
     </w:tblStylePr>
   </w:style>
-  <w:style w:type="table" w:styleId="760">
+  <w:style w:type="table" w:styleId="772">
     <w:name w:val="Grid Table 5 Dark - Accent 3"/>
-    <w:basedOn w:val="867"/>
+    <w:basedOn w:val="879"/>
     <w:uiPriority w:val="99"/>
     <w:pPr>
       <w:spacing w:after="0" w:line="240" w:lineRule="auto"/>
@@ -8853,9 +9007,9 @@
       </w:tcPr>
     </w:tblStylePr>
   </w:style>
-  <w:style w:type="table" w:styleId="761">
+  <w:style w:type="table" w:styleId="773">
     <w:name w:val="Grid Table 5 Dark- Accent 4"/>
-    <w:basedOn w:val="867"/>
+    <w:basedOn w:val="879"/>
     <w:uiPriority w:val="99"/>
     <w:pPr>
       <w:spacing w:after="0" w:line="240" w:lineRule="auto"/>
@@ -8932,9 +9086,9 @@
       </w:tcPr>
     </w:tblStylePr>
   </w:style>
-  <w:style w:type="table" w:styleId="762">
+  <w:style w:type="table" w:styleId="774">
     <w:name w:val="Grid Table 5 Dark - Accent 5"/>
-    <w:basedOn w:val="867"/>
+    <w:basedOn w:val="879"/>
     <w:uiPriority w:val="99"/>
     <w:pPr>
       <w:spacing w:after="0" w:line="240" w:lineRule="auto"/>
@@ -9011,9 +9165,9 @@
       </w:tcPr>
     </w:tblStylePr>
   </w:style>
-  <w:style w:type="table" w:styleId="763">
+  <w:style w:type="table" w:styleId="775">
     <w:name w:val="Grid Table 5 Dark - Accent 6"/>
-    <w:basedOn w:val="867"/>
+    <w:basedOn w:val="879"/>
     <w:uiPriority w:val="99"/>
     <w:pPr>
       <w:spacing w:after="0" w:line="240" w:lineRule="auto"/>
@@ -9090,9 +9244,9 @@
       </w:tcPr>
     </w:tblStylePr>
   </w:style>
-  <w:style w:type="table" w:styleId="764">
+  <w:style w:type="table" w:styleId="776">
     <w:name w:val="Grid Table 6 Colorful"/>
-    <w:basedOn w:val="867"/>
+    <w:basedOn w:val="879"/>
     <w:uiPriority w:val="99"/>
     <w:pPr>
       <w:spacing w:after="0" w:line="240" w:lineRule="auto"/>
@@ -9169,9 +9323,9 @@
       </w:rPr>
     </w:tblStylePr>
   </w:style>
-  <w:style w:type="table" w:styleId="765">
+  <w:style w:type="table" w:styleId="777">
     <w:name w:val="Grid Table 6 Colorful - Accent 1"/>
-    <w:basedOn w:val="867"/>
+    <w:basedOn w:val="879"/>
     <w:uiPriority w:val="99"/>
     <w:pPr>
       <w:spacing w:after="0" w:line="240" w:lineRule="auto"/>
@@ -9248,9 +9402,9 @@
       </w:rPr>
     </w:tblStylePr>
   </w:style>
-  <w:style w:type="table" w:styleId="766">
+  <w:style w:type="table" w:styleId="778">
     <w:name w:val="Grid Table 6 Colorful - Accent 2"/>
-    <w:basedOn w:val="867"/>
+    <w:basedOn w:val="879"/>
     <w:uiPriority w:val="99"/>
     <w:pPr>
       <w:spacing w:after="0" w:line="240" w:lineRule="auto"/>
@@ -9327,9 +9481,9 @@
       </w:rPr>
     </w:tblStylePr>
   </w:style>
-  <w:style w:type="table" w:styleId="767">
+  <w:style w:type="table" w:styleId="779">
     <w:name w:val="Grid Table 6 Colorful - Accent 3"/>
-    <w:basedOn w:val="867"/>
+    <w:basedOn w:val="879"/>
     <w:uiPriority w:val="99"/>
     <w:pPr>
       <w:spacing w:after="0" w:line="240" w:lineRule="auto"/>
@@ -9406,9 +9560,9 @@
       </w:rPr>
     </w:tblStylePr>
   </w:style>
-  <w:style w:type="table" w:styleId="768">
+  <w:style w:type="table" w:styleId="780">
     <w:name w:val="Grid Table 6 Colorful - Accent 4"/>
-    <w:basedOn w:val="867"/>
+    <w:basedOn w:val="879"/>
     <w:uiPriority w:val="99"/>
     <w:pPr>
       <w:spacing w:after="0" w:line="240" w:lineRule="auto"/>
@@ -9485,9 +9639,9 @@
       </w:rPr>
     </w:tblStylePr>
   </w:style>
-  <w:style w:type="table" w:styleId="769">
+  <w:style w:type="table" w:styleId="781">
     <w:name w:val="Grid Table 6 Colorful - Accent 5"/>
-    <w:basedOn w:val="867"/>
+    <w:basedOn w:val="879"/>
     <w:uiPriority w:val="99"/>
     <w:pPr>
       <w:spacing w:after="0" w:line="240" w:lineRule="auto"/>
@@ -9564,9 +9718,9 @@
       </w:rPr>
     </w:tblStylePr>
   </w:style>
-  <w:style w:type="table" w:styleId="770">
+  <w:style w:type="table" w:styleId="782">
     <w:name w:val="Grid Table 6 Colorful - Accent 6"/>
-    <w:basedOn w:val="867"/>
+    <w:basedOn w:val="879"/>
     <w:uiPriority w:val="99"/>
     <w:pPr>
       <w:spacing w:after="0" w:line="240" w:lineRule="auto"/>
@@ -9643,9 +9797,9 @@
       </w:rPr>
     </w:tblStylePr>
   </w:style>
-  <w:style w:type="table" w:styleId="771">
+  <w:style w:type="table" w:styleId="783">
     <w:name w:val="Grid Table 7 Colorful"/>
-    <w:basedOn w:val="867"/>
+    <w:basedOn w:val="879"/>
     <w:uiPriority w:val="99"/>
     <w:pPr>
       <w:spacing w:after="0" w:line="240" w:lineRule="auto"/>
@@ -9755,9 +9909,9 @@
       </w:tcPr>
     </w:tblStylePr>
   </w:style>
-  <w:style w:type="table" w:styleId="772">
+  <w:style w:type="table" w:styleId="784">
     <w:name w:val="Grid Table 7 Colorful - Accent 1"/>
-    <w:basedOn w:val="867"/>
+    <w:basedOn w:val="879"/>
     <w:uiPriority w:val="99"/>
     <w:pPr>
       <w:spacing w:after="0" w:line="240" w:lineRule="auto"/>
@@ -9867,9 +10021,9 @@
       </w:tcPr>
     </w:tblStylePr>
   </w:style>
-  <w:style w:type="table" w:styleId="773">
+  <w:style w:type="table" w:styleId="785">
     <w:name w:val="Grid Table 7 Colorful - Accent 2"/>
-    <w:basedOn w:val="867"/>
+    <w:basedOn w:val="879"/>
     <w:uiPriority w:val="99"/>
     <w:pPr>
       <w:spacing w:after="0" w:line="240" w:lineRule="auto"/>
@@ -9979,9 +10133,9 @@
       </w:tcPr>
     </w:tblStylePr>
   </w:style>
-  <w:style w:type="table" w:styleId="774">
+  <w:style w:type="table" w:styleId="786">
     <w:name w:val="Grid Table 7 Colorful - Accent 3"/>
-    <w:basedOn w:val="867"/>
+    <w:basedOn w:val="879"/>
     <w:uiPriority w:val="99"/>
     <w:pPr>
       <w:spacing w:after="0" w:line="240" w:lineRule="auto"/>
@@ -10091,9 +10245,9 @@
       </w:tcPr>
     </w:tblStylePr>
   </w:style>
-  <w:style w:type="table" w:styleId="775">
+  <w:style w:type="table" w:styleId="787">
     <w:name w:val="Grid Table 7 Colorful - Accent 4"/>
-    <w:basedOn w:val="867"/>
+    <w:basedOn w:val="879"/>
     <w:uiPriority w:val="99"/>
     <w:pPr>
       <w:spacing w:after="0" w:line="240" w:lineRule="auto"/>
@@ -10203,9 +10357,9 @@
       </w:tcPr>
     </w:tblStylePr>
   </w:style>
-  <w:style w:type="table" w:styleId="776">
+  <w:style w:type="table" w:styleId="788">
     <w:name w:val="Grid Table 7 Colorful - Accent 5"/>
-    <w:basedOn w:val="867"/>
+    <w:basedOn w:val="879"/>
     <w:uiPriority w:val="99"/>
     <w:pPr>
       <w:spacing w:after="0" w:line="240" w:lineRule="auto"/>
@@ -10315,9 +10469,9 @@
       </w:tcPr>
     </w:tblStylePr>
   </w:style>
-  <w:style w:type="table" w:styleId="777">
+  <w:style w:type="table" w:styleId="789">
     <w:name w:val="Grid Table 7 Colorful - Accent 6"/>
-    <w:basedOn w:val="867"/>
+    <w:basedOn w:val="879"/>
     <w:uiPriority w:val="99"/>
     <w:pPr>
       <w:spacing w:after="0" w:line="240" w:lineRule="auto"/>
@@ -10427,9 +10581,9 @@
       </w:tcPr>
     </w:tblStylePr>
   </w:style>
-  <w:style w:type="table" w:styleId="778">
+  <w:style w:type="table" w:styleId="790">
     <w:name w:val="List Table 1 Light"/>
-    <w:basedOn w:val="867"/>
+    <w:basedOn w:val="879"/>
     <w:uiPriority w:val="99"/>
     <w:pPr>
       <w:spacing w:after="0" w:line="240" w:lineRule="auto"/>
@@ -10490,9 +10644,9 @@
       </w:tcPr>
     </w:tblStylePr>
   </w:style>
-  <w:style w:type="table" w:styleId="779">
+  <w:style w:type="table" w:styleId="791">
     <w:name w:val="List Table 1 Light - Accent 1"/>
-    <w:basedOn w:val="867"/>
+    <w:basedOn w:val="879"/>
     <w:uiPriority w:val="99"/>
     <w:pPr>
       <w:spacing w:after="0" w:line="240" w:lineRule="auto"/>
@@ -10553,9 +10707,9 @@
       </w:tcPr>
     </w:tblStylePr>
   </w:style>
-  <w:style w:type="table" w:styleId="780">
+  <w:style w:type="table" w:styleId="792">
     <w:name w:val="List Table 1 Light - Accent 2"/>
-    <w:basedOn w:val="867"/>
+    <w:basedOn w:val="879"/>
     <w:uiPriority w:val="99"/>
     <w:pPr>
       <w:spacing w:after="0" w:line="240" w:lineRule="auto"/>
@@ -10616,9 +10770,9 @@
       </w:tcPr>
     </w:tblStylePr>
   </w:style>
-  <w:style w:type="table" w:styleId="781">
+  <w:style w:type="table" w:styleId="793">
     <w:name w:val="List Table 1 Light - Accent 3"/>
-    <w:basedOn w:val="867"/>
+    <w:basedOn w:val="879"/>
     <w:uiPriority w:val="99"/>
     <w:pPr>
       <w:spacing w:after="0" w:line="240" w:lineRule="auto"/>
@@ -10679,9 +10833,9 @@
       </w:tcPr>
     </w:tblStylePr>
   </w:style>
-  <w:style w:type="table" w:styleId="782">
+  <w:style w:type="table" w:styleId="794">
     <w:name w:val="List Table 1 Light - Accent 4"/>
-    <w:basedOn w:val="867"/>
+    <w:basedOn w:val="879"/>
     <w:uiPriority w:val="99"/>
     <w:pPr>
       <w:spacing w:after="0" w:line="240" w:lineRule="auto"/>
@@ -10742,9 +10896,9 @@
       </w:tcPr>
     </w:tblStylePr>
   </w:style>
-  <w:style w:type="table" w:styleId="783">
+  <w:style w:type="table" w:styleId="795">
     <w:name w:val="List Table 1 Light - Accent 5"/>
-    <w:basedOn w:val="867"/>
+    <w:basedOn w:val="879"/>
     <w:uiPriority w:val="99"/>
     <w:pPr>
       <w:spacing w:after="0" w:line="240" w:lineRule="auto"/>
@@ -10805,9 +10959,9 @@
       </w:tcPr>
     </w:tblStylePr>
   </w:style>
-  <w:style w:type="table" w:styleId="784">
+  <w:style w:type="table" w:styleId="796">
     <w:name w:val="List Table 1 Light - Accent 6"/>
-    <w:basedOn w:val="867"/>
+    <w:basedOn w:val="879"/>
     <w:uiPriority w:val="99"/>
     <w:pPr>
       <w:spacing w:after="0" w:line="240" w:lineRule="auto"/>
@@ -10868,9 +11022,9 @@
       </w:tcPr>
     </w:tblStylePr>
   </w:style>
-  <w:style w:type="table" w:styleId="785">
+  <w:style w:type="table" w:styleId="797">
     <w:name w:val="List Table 2"/>
-    <w:basedOn w:val="867"/>
+    <w:basedOn w:val="879"/>
     <w:uiPriority w:val="99"/>
     <w:pPr>
       <w:spacing w:after="0" w:line="240" w:lineRule="auto"/>
@@ -10954,9 +11108,9 @@
       </w:tcPr>
     </w:tblStylePr>
   </w:style>
-  <w:style w:type="table" w:styleId="786">
+  <w:style w:type="table" w:styleId="798">
     <w:name w:val="List Table 2 - Accent 1"/>
-    <w:basedOn w:val="867"/>
+    <w:basedOn w:val="879"/>
     <w:uiPriority w:val="99"/>
     <w:pPr>
       <w:spacing w:after="0" w:line="240" w:lineRule="auto"/>
@@ -11040,9 +11194,9 @@
       </w:tcPr>
     </w:tblStylePr>
   </w:style>
-  <w:style w:type="table" w:styleId="787">
+  <w:style w:type="table" w:styleId="799">
     <w:name w:val="List Table 2 - Accent 2"/>
-    <w:basedOn w:val="867"/>
+    <w:basedOn w:val="879"/>
     <w:uiPriority w:val="99"/>
     <w:pPr>
       <w:spacing w:after="0" w:line="240" w:lineRule="auto"/>
@@ -11126,9 +11280,9 @@
       </w:tcPr>
     </w:tblStylePr>
   </w:style>
-  <w:style w:type="table" w:styleId="788">
+  <w:style w:type="table" w:styleId="800">
     <w:name w:val="List Table 2 - Accent 3"/>
-    <w:basedOn w:val="867"/>
+    <w:basedOn w:val="879"/>
     <w:uiPriority w:val="99"/>
     <w:pPr>
       <w:spacing w:after="0" w:line="240" w:lineRule="auto"/>
@@ -11212,9 +11366,9 @@
       </w:tcPr>
     </w:tblStylePr>
   </w:style>
-  <w:style w:type="table" w:styleId="789">
+  <w:style w:type="table" w:styleId="801">
     <w:name w:val="List Table 2 - Accent 4"/>
-    <w:basedOn w:val="867"/>
+    <w:basedOn w:val="879"/>
     <w:uiPriority w:val="99"/>
     <w:pPr>
       <w:spacing w:after="0" w:line="240" w:lineRule="auto"/>
@@ -11298,9 +11452,9 @@
       </w:tcPr>
     </w:tblStylePr>
   </w:style>
-  <w:style w:type="table" w:styleId="790">
+  <w:style w:type="table" w:styleId="802">
     <w:name w:val="List Table 2 - Accent 5"/>
-    <w:basedOn w:val="867"/>
+    <w:basedOn w:val="879"/>
     <w:uiPriority w:val="99"/>
     <w:pPr>
       <w:spacing w:after="0" w:line="240" w:lineRule="auto"/>
@@ -11384,9 +11538,9 @@
       </w:tcPr>
     </w:tblStylePr>
   </w:style>
-  <w:style w:type="table" w:styleId="791">
+  <w:style w:type="table" w:styleId="803">
     <w:name w:val="List Table 2 - Accent 6"/>
-    <w:basedOn w:val="867"/>
+    <w:basedOn w:val="879"/>
     <w:uiPriority w:val="99"/>
     <w:pPr>
       <w:spacing w:after="0" w:line="240" w:lineRule="auto"/>
@@ -11470,9 +11624,9 @@
       </w:tcPr>
     </w:tblStylePr>
   </w:style>
-  <w:style w:type="table" w:styleId="792">
+  <w:style w:type="table" w:styleId="804">
     <w:name w:val="List Table 3"/>
-    <w:basedOn w:val="867"/>
+    <w:basedOn w:val="879"/>
     <w:uiPriority w:val="99"/>
     <w:pPr>
       <w:spacing w:after="0" w:line="240" w:lineRule="auto"/>
@@ -11544,9 +11698,9 @@
       </w:rPr>
     </w:tblStylePr>
   </w:style>
-  <w:style w:type="table" w:styleId="793">
+  <w:style w:type="table" w:styleId="805">
     <w:name w:val="List Table 3 - Accent 1"/>
-    <w:basedOn w:val="867"/>
+    <w:basedOn w:val="879"/>
     <w:uiPriority w:val="99"/>
     <w:pPr>
       <w:spacing w:after="0" w:line="240" w:lineRule="auto"/>
@@ -11618,9 +11772,9 @@
       </w:rPr>
     </w:tblStylePr>
   </w:style>
-  <w:style w:type="table" w:styleId="794">
+  <w:style w:type="table" w:styleId="806">
     <w:name w:val="List Table 3 - Accent 2"/>
-    <w:basedOn w:val="867"/>
+    <w:basedOn w:val="879"/>
     <w:uiPriority w:val="99"/>
     <w:pPr>
       <w:spacing w:after="0" w:line="240" w:lineRule="auto"/>
@@ -11692,9 +11846,9 @@
       </w:rPr>
     </w:tblStylePr>
   </w:style>
-  <w:style w:type="table" w:styleId="795">
+  <w:style w:type="table" w:styleId="807">
     <w:name w:val="List Table 3 - Accent 3"/>
-    <w:basedOn w:val="867"/>
+    <w:basedOn w:val="879"/>
     <w:uiPriority w:val="99"/>
     <w:pPr>
       <w:spacing w:after="0" w:line="240" w:lineRule="auto"/>
@@ -11766,9 +11920,9 @@
       </w:rPr>
     </w:tblStylePr>
   </w:style>
-  <w:style w:type="table" w:styleId="796">
+  <w:style w:type="table" w:styleId="808">
     <w:name w:val="List Table 3 - Accent 4"/>
-    <w:basedOn w:val="867"/>
+    <w:basedOn w:val="879"/>
     <w:uiPriority w:val="99"/>
     <w:pPr>
       <w:spacing w:after="0" w:line="240" w:lineRule="auto"/>
@@ -11840,9 +11994,9 @@
       </w:rPr>
     </w:tblStylePr>
   </w:style>
-  <w:style w:type="table" w:styleId="797">
+  <w:style w:type="table" w:styleId="809">
     <w:name w:val="List Table 3 - Accent 5"/>
-    <w:basedOn w:val="867"/>
+    <w:basedOn w:val="879"/>
     <w:uiPriority w:val="99"/>
     <w:pPr>
       <w:spacing w:after="0" w:line="240" w:lineRule="auto"/>
@@ -11914,9 +12068,9 @@
       </w:rPr>
     </w:tblStylePr>
   </w:style>
-  <w:style w:type="table" w:styleId="798">
+  <w:style w:type="table" w:styleId="810">
     <w:name w:val="List Table 3 - Accent 6"/>
-    <w:basedOn w:val="867"/>
+    <w:basedOn w:val="879"/>
     <w:uiPriority w:val="99"/>
     <w:pPr>
       <w:spacing w:after="0" w:line="240" w:lineRule="auto"/>
@@ -11988,9 +12142,9 @@
       </w:rPr>
     </w:tblStylePr>
   </w:style>
-  <w:style w:type="table" w:styleId="799">
+  <w:style w:type="table" w:styleId="811">
     <w:name w:val="List Table 4"/>
-    <w:basedOn w:val="867"/>
+    <w:basedOn w:val="879"/>
     <w:uiPriority w:val="99"/>
     <w:pPr>
       <w:spacing w:after="0" w:line="240" w:lineRule="auto"/>
@@ -12057,9 +12211,9 @@
       </w:rPr>
     </w:tblStylePr>
   </w:style>
-  <w:style w:type="table" w:styleId="800">
+  <w:style w:type="table" w:styleId="812">
     <w:name w:val="List Table 4 - Accent 1"/>
-    <w:basedOn w:val="867"/>
+    <w:basedOn w:val="879"/>
     <w:uiPriority w:val="99"/>
     <w:pPr>
       <w:spacing w:after="0" w:line="240" w:lineRule="auto"/>
@@ -12126,9 +12280,9 @@
       </w:rPr>
     </w:tblStylePr>
   </w:style>
-  <w:style w:type="table" w:styleId="801">
+  <w:style w:type="table" w:styleId="813">
     <w:name w:val="List Table 4 - Accent 2"/>
-    <w:basedOn w:val="867"/>
+    <w:basedOn w:val="879"/>
     <w:uiPriority w:val="99"/>
     <w:pPr>
       <w:spacing w:after="0" w:line="240" w:lineRule="auto"/>
@@ -12195,9 +12349,9 @@
       </w:rPr>
     </w:tblStylePr>
   </w:style>
-  <w:style w:type="table" w:styleId="802">
+  <w:style w:type="table" w:styleId="814">
     <w:name w:val="List Table 4 - Accent 3"/>
-    <w:basedOn w:val="867"/>
+    <w:basedOn w:val="879"/>
     <w:uiPriority w:val="99"/>
     <w:pPr>
       <w:spacing w:after="0" w:line="240" w:lineRule="auto"/>
@@ -12264,9 +12418,9 @@
       </w:rPr>
     </w:tblStylePr>
   </w:style>
-  <w:style w:type="table" w:styleId="803">
+  <w:style w:type="table" w:styleId="815">
     <w:name w:val="List Table 4 - Accent 4"/>
-    <w:basedOn w:val="867"/>
+    <w:basedOn w:val="879"/>
     <w:uiPriority w:val="99"/>
     <w:pPr>
       <w:spacing w:after="0" w:line="240" w:lineRule="auto"/>
@@ -12333,9 +12487,9 @@
       </w:rPr>
     </w:tblStylePr>
   </w:style>
-  <w:style w:type="table" w:styleId="804">
+  <w:style w:type="table" w:styleId="816">
     <w:name w:val="List Table 4 - Accent 5"/>
-    <w:basedOn w:val="867"/>
+    <w:basedOn w:val="879"/>
     <w:uiPriority w:val="99"/>
     <w:pPr>
       <w:spacing w:after="0" w:line="240" w:lineRule="auto"/>
@@ -12402,9 +12556,9 @@
       </w:rPr>
     </w:tblStylePr>
   </w:style>
-  <w:style w:type="table" w:styleId="805">
+  <w:style w:type="table" w:styleId="817">
     <w:name w:val="List Table 4 - Accent 6"/>
-    <w:basedOn w:val="867"/>
+    <w:basedOn w:val="879"/>
     <w:uiPriority w:val="99"/>
     <w:pPr>
       <w:spacing w:after="0" w:line="240" w:lineRule="auto"/>
@@ -12471,9 +12625,9 @@
       </w:rPr>
     </w:tblStylePr>
   </w:style>
-  <w:style w:type="table" w:styleId="806">
+  <w:style w:type="table" w:styleId="818">
     <w:name w:val="List Table 5 Dark"/>
-    <w:basedOn w:val="867"/>
+    <w:basedOn w:val="879"/>
     <w:uiPriority w:val="99"/>
     <w:pPr>
       <w:spacing w:after="0" w:line="240" w:lineRule="auto"/>
@@ -12578,9 +12732,9 @@
       </w:rPr>
     </w:tblStylePr>
   </w:style>
-  <w:style w:type="table" w:styleId="807">
+  <w:style w:type="table" w:styleId="819">
     <w:name w:val="List Table 5 Dark - Accent 1"/>
-    <w:basedOn w:val="867"/>
+    <w:basedOn w:val="879"/>
     <w:uiPriority w:val="99"/>
     <w:pPr>
       <w:spacing w:after="0" w:line="240" w:lineRule="auto"/>
@@ -12685,9 +12839,9 @@
       </w:rPr>
     </w:tblStylePr>
   </w:style>
-  <w:style w:type="table" w:styleId="808">
+  <w:style w:type="table" w:styleId="820">
     <w:name w:val="List Table 5 Dark - Accent 2"/>
-    <w:basedOn w:val="867"/>
+    <w:basedOn w:val="879"/>
     <w:uiPriority w:val="99"/>
     <w:pPr>
       <w:spacing w:after="0" w:line="240" w:lineRule="auto"/>
@@ -12792,9 +12946,9 @@
       </w:rPr>
     </w:tblStylePr>
   </w:style>
-  <w:style w:type="table" w:styleId="809">
+  <w:style w:type="table" w:styleId="821">
     <w:name w:val="List Table 5 Dark - Accent 3"/>
-    <w:basedOn w:val="867"/>
+    <w:basedOn w:val="879"/>
     <w:uiPriority w:val="99"/>
     <w:pPr>
       <w:spacing w:after="0" w:line="240" w:lineRule="auto"/>
@@ -12899,9 +13053,9 @@
       </w:rPr>
     </w:tblStylePr>
   </w:style>
-  <w:style w:type="table" w:styleId="810">
+  <w:style w:type="table" w:styleId="822">
     <w:name w:val="List Table 5 Dark - Accent 4"/>
-    <w:basedOn w:val="867"/>
+    <w:basedOn w:val="879"/>
     <w:uiPriority w:val="99"/>
     <w:pPr>
       <w:spacing w:after="0" w:line="240" w:lineRule="auto"/>
@@ -13006,9 +13160,9 @@
       </w:rPr>
     </w:tblStylePr>
   </w:style>
-  <w:style w:type="table" w:styleId="811">
+  <w:style w:type="table" w:styleId="823">
     <w:name w:val="List Table 5 Dark - Accent 5"/>
-    <w:basedOn w:val="867"/>
+    <w:basedOn w:val="879"/>
     <w:uiPriority w:val="99"/>
     <w:pPr>
       <w:spacing w:after="0" w:line="240" w:lineRule="auto"/>
@@ -13113,9 +13267,9 @@
       </w:rPr>
     </w:tblStylePr>
   </w:style>
-  <w:style w:type="table" w:styleId="812">
+  <w:style w:type="table" w:styleId="824">
     <w:name w:val="List Table 5 Dark - Accent 6"/>
-    <w:basedOn w:val="867"/>
+    <w:basedOn w:val="879"/>
     <w:uiPriority w:val="99"/>
     <w:pPr>
       <w:spacing w:after="0" w:line="240" w:lineRule="auto"/>
@@ -13220,9 +13374,9 @@
       </w:rPr>
     </w:tblStylePr>
   </w:style>
-  <w:style w:type="table" w:styleId="813">
+  <w:style w:type="table" w:styleId="825">
     <w:name w:val="List Table 6 Colorful"/>
-    <w:basedOn w:val="867"/>
+    <w:basedOn w:val="879"/>
     <w:uiPriority w:val="99"/>
     <w:pPr>
       <w:spacing w:after="0" w:line="240" w:lineRule="auto"/>
@@ -13293,9 +13447,9 @@
       </w:tcPr>
     </w:tblStylePr>
   </w:style>
-  <w:style w:type="table" w:styleId="814">
+  <w:style w:type="table" w:styleId="826">
     <w:name w:val="List Table 6 Colorful - Accent 1"/>
-    <w:basedOn w:val="867"/>
+    <w:basedOn w:val="879"/>
     <w:uiPriority w:val="99"/>
     <w:pPr>
       <w:spacing w:after="0" w:line="240" w:lineRule="auto"/>
@@ -13366,9 +13520,9 @@
       </w:tcPr>
     </w:tblStylePr>
   </w:style>
-  <w:style w:type="table" w:styleId="815">
+  <w:style w:type="table" w:styleId="827">
     <w:name w:val="List Table 6 Colorful - Accent 2"/>
-    <w:basedOn w:val="867"/>
+    <w:basedOn w:val="879"/>
     <w:uiPriority w:val="99"/>
     <w:pPr>
       <w:spacing w:after="0" w:line="240" w:lineRule="auto"/>
@@ -13439,9 +13593,9 @@
       </w:tcPr>
     </w:tblStylePr>
   </w:style>
-  <w:style w:type="table" w:styleId="816">
+  <w:style w:type="table" w:styleId="828">
     <w:name w:val="List Table 6 Colorful - Accent 3"/>
-    <w:basedOn w:val="867"/>
+    <w:basedOn w:val="879"/>
     <w:uiPriority w:val="99"/>
     <w:pPr>
       <w:spacing w:after="0" w:line="240" w:lineRule="auto"/>
@@ -13512,9 +13666,9 @@
       </w:tcPr>
     </w:tblStylePr>
   </w:style>
-  <w:style w:type="table" w:styleId="817">
+  <w:style w:type="table" w:styleId="829">
     <w:name w:val="List Table 6 Colorful - Accent 4"/>
-    <w:basedOn w:val="867"/>
+    <w:basedOn w:val="879"/>
     <w:uiPriority w:val="99"/>
     <w:pPr>
       <w:spacing w:after="0" w:line="240" w:lineRule="auto"/>
@@ -13585,9 +13739,9 @@
       </w:tcPr>
     </w:tblStylePr>
   </w:style>
-  <w:style w:type="table" w:styleId="818">
+  <w:style w:type="table" w:styleId="830">
     <w:name w:val="List Table 6 Colorful - Accent 5"/>
-    <w:basedOn w:val="867"/>
+    <w:basedOn w:val="879"/>
     <w:uiPriority w:val="99"/>
     <w:pPr>
       <w:spacing w:after="0" w:line="240" w:lineRule="auto"/>
@@ -13658,9 +13812,9 @@
       </w:tcPr>
     </w:tblStylePr>
   </w:style>
-  <w:style w:type="table" w:styleId="819">
+  <w:style w:type="table" w:styleId="831">
     <w:name w:val="List Table 6 Colorful - Accent 6"/>
-    <w:basedOn w:val="867"/>
+    <w:basedOn w:val="879"/>
     <w:uiPriority w:val="99"/>
     <w:pPr>
       <w:spacing w:after="0" w:line="240" w:lineRule="auto"/>
@@ -13731,9 +13885,9 @@
       </w:tcPr>
     </w:tblStylePr>
   </w:style>
-  <w:style w:type="table" w:styleId="820">
+  <w:style w:type="table" w:styleId="832">
     <w:name w:val="List Table 7 Colorful"/>
-    <w:basedOn w:val="867"/>
+    <w:basedOn w:val="879"/>
     <w:uiPriority w:val="99"/>
     <w:pPr>
       <w:spacing w:after="0" w:line="240" w:lineRule="auto"/>
@@ -13847,9 +14001,9 @@
       </w:rPr>
     </w:tblStylePr>
   </w:style>
-  <w:style w:type="table" w:styleId="821">
+  <w:style w:type="table" w:styleId="833">
     <w:name w:val="List Table 7 Colorful - Accent 1"/>
-    <w:basedOn w:val="867"/>
+    <w:basedOn w:val="879"/>
     <w:uiPriority w:val="99"/>
     <w:pPr>
       <w:spacing w:after="0" w:line="240" w:lineRule="auto"/>
@@ -13963,9 +14117,9 @@
       </w:rPr>
     </w:tblStylePr>
   </w:style>
-  <w:style w:type="table" w:styleId="822">
+  <w:style w:type="table" w:styleId="834">
     <w:name w:val="List Table 7 Colorful - Accent 2"/>
-    <w:basedOn w:val="867"/>
+    <w:basedOn w:val="879"/>
     <w:uiPriority w:val="99"/>
     <w:pPr>
       <w:spacing w:after="0" w:line="240" w:lineRule="auto"/>
@@ -14079,9 +14233,9 @@
       </w:rPr>
     </w:tblStylePr>
   </w:style>
-  <w:style w:type="table" w:styleId="823">
+  <w:style w:type="table" w:styleId="835">
     <w:name w:val="List Table 7 Colorful - Accent 3"/>
-    <w:basedOn w:val="867"/>
+    <w:basedOn w:val="879"/>
     <w:uiPriority w:val="99"/>
     <w:pPr>
       <w:spacing w:after="0" w:line="240" w:lineRule="auto"/>
@@ -14195,9 +14349,9 @@
       </w:rPr>
     </w:tblStylePr>
   </w:style>
-  <w:style w:type="table" w:styleId="824">
+  <w:style w:type="table" w:styleId="836">
     <w:name w:val="List Table 7 Colorful - Accent 4"/>
-    <w:basedOn w:val="867"/>
+    <w:basedOn w:val="879"/>
     <w:uiPriority w:val="99"/>
     <w:pPr>
       <w:spacing w:after="0" w:line="240" w:lineRule="auto"/>
@@ -14311,9 +14465,9 @@
       </w:rPr>
     </w:tblStylePr>
   </w:style>
-  <w:style w:type="table" w:styleId="825">
+  <w:style w:type="table" w:styleId="837">
     <w:name w:val="List Table 7 Colorful - Accent 5"/>
-    <w:basedOn w:val="867"/>
+    <w:basedOn w:val="879"/>
     <w:uiPriority w:val="99"/>
     <w:pPr>
       <w:spacing w:after="0" w:line="240" w:lineRule="auto"/>
@@ -14427,9 +14581,9 @@
       </w:rPr>
     </w:tblStylePr>
   </w:style>
-  <w:style w:type="table" w:styleId="826">
+  <w:style w:type="table" w:styleId="838">
     <w:name w:val="List Table 7 Colorful - Accent 6"/>
-    <w:basedOn w:val="867"/>
+    <w:basedOn w:val="879"/>
     <w:uiPriority w:val="99"/>
     <w:pPr>
       <w:spacing w:after="0" w:line="240" w:lineRule="auto"/>
@@ -14543,9 +14697,9 @@
       </w:rPr>
     </w:tblStylePr>
   </w:style>
-  <w:style w:type="table" w:styleId="827">
+  <w:style w:type="table" w:styleId="839">
     <w:name w:val="Lined - Accent"/>
-    <w:basedOn w:val="867"/>
+    <w:basedOn w:val="879"/>
     <w:uiPriority w:val="99"/>
     <w:pPr>
       <w:spacing w:after="0" w:line="240" w:lineRule="auto"/>
@@ -14633,9 +14787,9 @@
       </w:tcPr>
     </w:tblStylePr>
   </w:style>
-  <w:style w:type="table" w:styleId="828">
+  <w:style w:type="table" w:styleId="840">
     <w:name w:val="Lined - Accent 1"/>
-    <w:basedOn w:val="867"/>
+    <w:basedOn w:val="879"/>
     <w:uiPriority w:val="99"/>
     <w:pPr>
       <w:spacing w:after="0" w:line="240" w:lineRule="auto"/>
@@ -14723,9 +14877,9 @@
       </w:tcPr>
     </w:tblStylePr>
   </w:style>
-  <w:style w:type="table" w:styleId="829">
+  <w:style w:type="table" w:styleId="841">
     <w:name w:val="Lined - Accent 2"/>
-    <w:basedOn w:val="867"/>
+    <w:basedOn w:val="879"/>
     <w:uiPriority w:val="99"/>
     <w:pPr>
       <w:spacing w:after="0" w:line="240" w:lineRule="auto"/>
@@ -14813,9 +14967,9 @@
       </w:tcPr>
     </w:tblStylePr>
   </w:style>
-  <w:style w:type="table" w:styleId="830">
+  <w:style w:type="table" w:styleId="842">
     <w:name w:val="Lined - Accent 3"/>
-    <w:basedOn w:val="867"/>
+    <w:basedOn w:val="879"/>
     <w:uiPriority w:val="99"/>
     <w:pPr>
       <w:spacing w:after="0" w:line="240" w:lineRule="auto"/>
@@ -14903,9 +15057,9 @@
       </w:tcPr>
     </w:tblStylePr>
   </w:style>
-  <w:style w:type="table" w:styleId="831">
+  <w:style w:type="table" w:styleId="843">
     <w:name w:val="Lined - Accent 4"/>
-    <w:basedOn w:val="867"/>
+    <w:basedOn w:val="879"/>
     <w:uiPriority w:val="99"/>
     <w:pPr>
       <w:spacing w:after="0" w:line="240" w:lineRule="auto"/>
@@ -14993,9 +15147,9 @@
       </w:tcPr>
     </w:tblStylePr>
   </w:style>
-  <w:style w:type="table" w:styleId="832">
+  <w:style w:type="table" w:styleId="844">
     <w:name w:val="Lined - Accent 5"/>
-    <w:basedOn w:val="867"/>
+    <w:basedOn w:val="879"/>
     <w:uiPriority w:val="99"/>
     <w:pPr>
       <w:spacing w:after="0" w:line="240" w:lineRule="auto"/>
@@ -15083,9 +15237,9 @@
       </w:tcPr>
     </w:tblStylePr>
   </w:style>
-  <w:style w:type="table" w:styleId="833">
+  <w:style w:type="table" w:styleId="845">
     <w:name w:val="Lined - Accent 6"/>
-    <w:basedOn w:val="867"/>
+    <w:basedOn w:val="879"/>
     <w:uiPriority w:val="99"/>
     <w:pPr>
       <w:spacing w:after="0" w:line="240" w:lineRule="auto"/>
@@ -15173,9 +15327,9 @@
       </w:tcPr>
     </w:tblStylePr>
   </w:style>
-  <w:style w:type="table" w:styleId="834">
+  <w:style w:type="table" w:styleId="846">
     <w:name w:val="Bordered &amp; Lined - Accent"/>
-    <w:basedOn w:val="867"/>
+    <w:basedOn w:val="879"/>
     <w:uiPriority w:val="99"/>
     <w:pPr>
       <w:spacing w:after="0" w:line="240" w:lineRule="auto"/>
@@ -15271,9 +15425,9 @@
       </w:tcPr>
     </w:tblStylePr>
   </w:style>
-  <w:style w:type="table" w:styleId="835">
+  <w:style w:type="table" w:styleId="847">
     <w:name w:val="Bordered &amp; Lined - Accent 1"/>
-    <w:basedOn w:val="867"/>
+    <w:basedOn w:val="879"/>
     <w:uiPriority w:val="99"/>
     <w:pPr>
       <w:spacing w:after="0" w:line="240" w:lineRule="auto"/>
@@ -15369,9 +15523,9 @@
       </w:tcPr>
     </w:tblStylePr>
   </w:style>
-  <w:style w:type="table" w:styleId="836">
+  <w:style w:type="table" w:styleId="848">
     <w:name w:val="Bordered &amp; Lined - Accent 2"/>
-    <w:basedOn w:val="867"/>
+    <w:basedOn w:val="879"/>
     <w:uiPriority w:val="99"/>
     <w:pPr>
       <w:spacing w:after="0" w:line="240" w:lineRule="auto"/>
@@ -15467,9 +15621,9 @@
       </w:tcPr>
     </w:tblStylePr>
   </w:style>
-  <w:style w:type="table" w:styleId="837">
+  <w:style w:type="table" w:styleId="849">
     <w:name w:val="Bordered &amp; Lined - Accent 3"/>
-    <w:basedOn w:val="867"/>
+    <w:basedOn w:val="879"/>
     <w:uiPriority w:val="99"/>
     <w:pPr>
       <w:spacing w:after="0" w:line="240" w:lineRule="auto"/>
@@ -15565,9 +15719,9 @@
       </w:tcPr>
     </w:tblStylePr>
   </w:style>
-  <w:style w:type="table" w:styleId="838">
+  <w:style w:type="table" w:styleId="850">
     <w:name w:val="Bordered &amp; Lined - Accent 4"/>
-    <w:basedOn w:val="867"/>
+    <w:basedOn w:val="879"/>
     <w:uiPriority w:val="99"/>
     <w:pPr>
       <w:spacing w:after="0" w:line="240" w:lineRule="auto"/>
@@ -15663,9 +15817,9 @@
       </w:tcPr>
     </w:tblStylePr>
   </w:style>
-  <w:style w:type="table" w:styleId="839">
+  <w:style w:type="table" w:styleId="851">
     <w:name w:val="Bordered &amp; Lined - Accent 5"/>
-    <w:basedOn w:val="867"/>
+    <w:basedOn w:val="879"/>
     <w:uiPriority w:val="99"/>
     <w:pPr>
       <w:spacing w:after="0" w:line="240" w:lineRule="auto"/>
@@ -15761,9 +15915,9 @@
       </w:tcPr>
     </w:tblStylePr>
   </w:style>
-  <w:style w:type="table" w:styleId="840">
+  <w:style w:type="table" w:styleId="852">
     <w:name w:val="Bordered &amp; Lined - Accent 6"/>
-    <w:basedOn w:val="867"/>
+    <w:basedOn w:val="879"/>
     <w:uiPriority w:val="99"/>
     <w:pPr>
       <w:spacing w:after="0" w:line="240" w:lineRule="auto"/>
@@ -15859,9 +16013,9 @@
       </w:tcPr>
     </w:tblStylePr>
   </w:style>
-  <w:style w:type="table" w:styleId="841">
+  <w:style w:type="table" w:styleId="853">
     <w:name w:val="Bordered"/>
-    <w:basedOn w:val="867"/>
+    <w:basedOn w:val="879"/>
     <w:uiPriority w:val="99"/>
     <w:pPr>
       <w:spacing w:after="0" w:line="240" w:lineRule="auto"/>
@@ -15938,9 +16092,9 @@
       </w:tcPr>
     </w:tblStylePr>
   </w:style>
-  <w:style w:type="table" w:styleId="842">
+  <w:style w:type="table" w:styleId="854">
     <w:name w:val="Bordered - Accent 1"/>
-    <w:basedOn w:val="867"/>
+    <w:basedOn w:val="879"/>
     <w:uiPriority w:val="99"/>
     <w:pPr>
       <w:spacing w:after="0" w:line="240" w:lineRule="auto"/>
@@ -16017,9 +16171,9 @@
       </w:tcPr>
     </w:tblStylePr>
   </w:style>
-  <w:style w:type="table" w:styleId="843">
+  <w:style w:type="table" w:styleId="855">
     <w:name w:val="Bordered - Accent 2"/>
-    <w:basedOn w:val="867"/>
+    <w:basedOn w:val="879"/>
     <w:uiPriority w:val="99"/>
     <w:pPr>
       <w:spacing w:after="0" w:line="240" w:lineRule="auto"/>
@@ -16096,9 +16250,9 @@
       </w:tcPr>
     </w:tblStylePr>
   </w:style>
-  <w:style w:type="table" w:styleId="844">
+  <w:style w:type="table" w:styleId="856">
     <w:name w:val="Bordered - Accent 3"/>
-    <w:basedOn w:val="867"/>
+    <w:basedOn w:val="879"/>
     <w:uiPriority w:val="99"/>
     <w:pPr>
       <w:spacing w:after="0" w:line="240" w:lineRule="auto"/>
@@ -16175,9 +16329,9 @@
       </w:tcPr>
     </w:tblStylePr>
   </w:style>
-  <w:style w:type="table" w:styleId="845">
+  <w:style w:type="table" w:styleId="857">
     <w:name w:val="Bordered - Accent 4"/>
-    <w:basedOn w:val="867"/>
+    <w:basedOn w:val="879"/>
     <w:uiPriority w:val="99"/>
     <w:pPr>
       <w:spacing w:after="0" w:line="240" w:lineRule="auto"/>
@@ -16254,9 +16408,9 @@
       </w:tcPr>
     </w:tblStylePr>
   </w:style>
-  <w:style w:type="table" w:styleId="846">
+  <w:style w:type="table" w:styleId="858">
     <w:name w:val="Bordered - Accent 5"/>
-    <w:basedOn w:val="867"/>
+    <w:basedOn w:val="879"/>
     <w:uiPriority w:val="99"/>
     <w:pPr>
       <w:spacing w:after="0" w:line="240" w:lineRule="auto"/>
@@ -16333,9 +16487,9 @@
       </w:tcPr>
     </w:tblStylePr>
   </w:style>
-  <w:style w:type="table" w:styleId="847">
+  <w:style w:type="table" w:styleId="859">
     <w:name w:val="Bordered - Accent 6"/>
-    <w:basedOn w:val="867"/>
+    <w:basedOn w:val="879"/>
     <w:uiPriority w:val="99"/>
     <w:pPr>
       <w:spacing w:after="0" w:line="240" w:lineRule="auto"/>
@@ -16412,7 +16566,7 @@
       </w:tcPr>
     </w:tblStylePr>
   </w:style>
-  <w:style w:type="character" w:styleId="848">
+  <w:style w:type="character" w:styleId="860">
     <w:name w:val="Hyperlink"/>
     <w:uiPriority w:val="99"/>
     <w:unhideWhenUsed/>
@@ -16421,10 +16575,10 @@
       <w:u w:val="single"/>
     </w:rPr>
   </w:style>
-  <w:style w:type="paragraph" w:styleId="849">
+  <w:style w:type="paragraph" w:styleId="861">
     <w:name w:val="footnote text"/>
-    <w:basedOn w:val="866"/>
-    <w:link w:val="850"/>
+    <w:basedOn w:val="878"/>
+    <w:link w:val="862"/>
     <w:uiPriority w:val="99"/>
     <w:semiHidden/>
     <w:unhideWhenUsed/>
@@ -16435,15 +16589,15 @@
       <w:sz w:val="18"/>
     </w:rPr>
   </w:style>
-  <w:style w:type="character" w:styleId="850">
+  <w:style w:type="character" w:styleId="862">
     <w:name w:val="Footnote Text Char"/>
-    <w:link w:val="849"/>
+    <w:link w:val="861"/>
     <w:uiPriority w:val="99"/>
     <w:rPr>
       <w:sz w:val="18"/>
     </w:rPr>
   </w:style>
-  <w:style w:type="character" w:styleId="851">
+  <w:style w:type="character" w:styleId="863">
     <w:name w:val="footnote reference"/>
     <w:uiPriority w:val="99"/>
     <w:unhideWhenUsed/>
@@ -16451,10 +16605,10 @@
       <w:vertAlign w:val="superscript"/>
     </w:rPr>
   </w:style>
-  <w:style w:type="paragraph" w:styleId="852">
+  <w:style w:type="paragraph" w:styleId="864">
     <w:name w:val="endnote text"/>
-    <w:basedOn w:val="866"/>
-    <w:link w:val="853"/>
+    <w:basedOn w:val="878"/>
+    <w:link w:val="865"/>
     <w:uiPriority w:val="99"/>
     <w:semiHidden/>
     <w:unhideWhenUsed/>
@@ -16465,15 +16619,15 @@
       <w:sz w:val="20"/>
     </w:rPr>
   </w:style>
-  <w:style w:type="character" w:styleId="853">
+  <w:style w:type="character" w:styleId="865">
     <w:name w:val="Endnote Text Char"/>
-    <w:link w:val="852"/>
+    <w:link w:val="864"/>
     <w:uiPriority w:val="99"/>
     <w:rPr>
       <w:sz w:val="20"/>
     </w:rPr>
   </w:style>
-  <w:style w:type="character" w:styleId="854">
+  <w:style w:type="character" w:styleId="866">
     <w:name w:val="endnote reference"/>
     <w:uiPriority w:val="99"/>
     <w:semiHidden/>
@@ -16482,10 +16636,10 @@
       <w:vertAlign w:val="superscript"/>
     </w:rPr>
   </w:style>
-  <w:style w:type="paragraph" w:styleId="855">
+  <w:style w:type="paragraph" w:styleId="867">
     <w:name w:val="toc 1"/>
-    <w:basedOn w:val="866"/>
-    <w:next w:val="866"/>
+    <w:basedOn w:val="878"/>
+    <w:next w:val="878"/>
     <w:uiPriority w:val="39"/>
     <w:unhideWhenUsed/>
     <w:pPr>
@@ -16493,10 +16647,10 @@
       <w:spacing w:after="57"/>
     </w:pPr>
   </w:style>
-  <w:style w:type="paragraph" w:styleId="856">
+  <w:style w:type="paragraph" w:styleId="868">
     <w:name w:val="toc 2"/>
-    <w:basedOn w:val="866"/>
-    <w:next w:val="866"/>
+    <w:basedOn w:val="878"/>
+    <w:next w:val="878"/>
     <w:uiPriority w:val="39"/>
     <w:unhideWhenUsed/>
     <w:pPr>
@@ -16504,10 +16658,10 @@
       <w:spacing w:after="57"/>
     </w:pPr>
   </w:style>
-  <w:style w:type="paragraph" w:styleId="857">
+  <w:style w:type="paragraph" w:styleId="869">
     <w:name w:val="toc 3"/>
-    <w:basedOn w:val="866"/>
-    <w:next w:val="866"/>
+    <w:basedOn w:val="878"/>
+    <w:next w:val="878"/>
     <w:uiPriority w:val="39"/>
     <w:unhideWhenUsed/>
     <w:pPr>
@@ -16515,10 +16669,10 @@
       <w:spacing w:after="57"/>
     </w:pPr>
   </w:style>
-  <w:style w:type="paragraph" w:styleId="858">
+  <w:style w:type="paragraph" w:styleId="870">
     <w:name w:val="toc 4"/>
-    <w:basedOn w:val="866"/>
-    <w:next w:val="866"/>
+    <w:basedOn w:val="878"/>
+    <w:next w:val="878"/>
     <w:uiPriority w:val="39"/>
     <w:unhideWhenUsed/>
     <w:pPr>
@@ -16526,10 +16680,10 @@
       <w:spacing w:after="57"/>
     </w:pPr>
   </w:style>
-  <w:style w:type="paragraph" w:styleId="859">
+  <w:style w:type="paragraph" w:styleId="871">
     <w:name w:val="toc 5"/>
-    <w:basedOn w:val="866"/>
-    <w:next w:val="866"/>
+    <w:basedOn w:val="878"/>
+    <w:next w:val="878"/>
     <w:uiPriority w:val="39"/>
     <w:unhideWhenUsed/>
     <w:pPr>
@@ -16537,10 +16691,10 @@
       <w:spacing w:after="57"/>
     </w:pPr>
   </w:style>
-  <w:style w:type="paragraph" w:styleId="860">
+  <w:style w:type="paragraph" w:styleId="872">
     <w:name w:val="toc 6"/>
-    <w:basedOn w:val="866"/>
-    <w:next w:val="866"/>
+    <w:basedOn w:val="878"/>
+    <w:next w:val="878"/>
     <w:uiPriority w:val="39"/>
     <w:unhideWhenUsed/>
     <w:pPr>
@@ -16548,10 +16702,10 @@
       <w:spacing w:after="57"/>
     </w:pPr>
   </w:style>
-  <w:style w:type="paragraph" w:styleId="861">
+  <w:style w:type="paragraph" w:styleId="873">
     <w:name w:val="toc 7"/>
-    <w:basedOn w:val="866"/>
-    <w:next w:val="866"/>
+    <w:basedOn w:val="878"/>
+    <w:next w:val="878"/>
     <w:uiPriority w:val="39"/>
     <w:unhideWhenUsed/>
     <w:pPr>
@@ -16559,10 +16713,10 @@
       <w:spacing w:after="57"/>
     </w:pPr>
   </w:style>
-  <w:style w:type="paragraph" w:styleId="862">
+  <w:style w:type="paragraph" w:styleId="874">
     <w:name w:val="toc 8"/>
-    <w:basedOn w:val="866"/>
-    <w:next w:val="866"/>
+    <w:basedOn w:val="878"/>
+    <w:next w:val="878"/>
     <w:uiPriority w:val="39"/>
     <w:unhideWhenUsed/>
     <w:pPr>
@@ -16570,10 +16724,10 @@
       <w:spacing w:after="57"/>
     </w:pPr>
   </w:style>
-  <w:style w:type="paragraph" w:styleId="863">
+  <w:style w:type="paragraph" w:styleId="875">
     <w:name w:val="toc 9"/>
-    <w:basedOn w:val="866"/>
-    <w:next w:val="866"/>
+    <w:basedOn w:val="878"/>
+    <w:next w:val="878"/>
     <w:uiPriority w:val="39"/>
     <w:unhideWhenUsed/>
     <w:pPr>
@@ -16581,26 +16735,26 @@
       <w:spacing w:after="57"/>
     </w:pPr>
   </w:style>
-  <w:style w:type="paragraph" w:styleId="864">
+  <w:style w:type="paragraph" w:styleId="876">
     <w:name w:val="TOC Heading"/>
     <w:uiPriority w:val="39"/>
     <w:unhideWhenUsed/>
   </w:style>
-  <w:style w:type="paragraph" w:styleId="865">
+  <w:style w:type="paragraph" w:styleId="877">
     <w:name w:val="table of figures"/>
-    <w:basedOn w:val="866"/>
-    <w:next w:val="866"/>
+    <w:basedOn w:val="878"/>
+    <w:next w:val="878"/>
     <w:uiPriority w:val="99"/>
     <w:unhideWhenUsed/>
     <w:pPr>
       <w:spacing w:after="0" w:afterAutospacing="0"/>
     </w:pPr>
   </w:style>
-  <w:style w:type="paragraph" w:styleId="866" w:default="1">
+  <w:style w:type="paragraph" w:styleId="878" w:default="1">
     <w:name w:val="Normal"/>
     <w:qFormat/>
   </w:style>
-  <w:style w:type="table" w:styleId="867" w:default="1">
+  <w:style w:type="table" w:styleId="879" w:default="1">
     <w:name w:val="Normal Table"/>
     <w:uiPriority w:val="99"/>
     <w:semiHidden/>
@@ -16615,24 +16769,24 @@
       </w:tblCellMar>
     </w:tblPr>
   </w:style>
-  <w:style w:type="numbering" w:styleId="868" w:default="1">
+  <w:style w:type="numbering" w:styleId="880" w:default="1">
     <w:name w:val="No List"/>
     <w:uiPriority w:val="99"/>
     <w:semiHidden/>
     <w:unhideWhenUsed/>
   </w:style>
-  <w:style w:type="paragraph" w:styleId="869">
+  <w:style w:type="paragraph" w:styleId="881">
     <w:name w:val="No Spacing"/>
-    <w:basedOn w:val="866"/>
+    <w:basedOn w:val="878"/>
     <w:uiPriority w:val="1"/>
     <w:qFormat/>
     <w:pPr>
       <w:spacing w:after="0" w:line="240" w:lineRule="auto"/>
     </w:pPr>
   </w:style>
-  <w:style w:type="paragraph" w:styleId="870">
+  <w:style w:type="paragraph" w:styleId="882">
     <w:name w:val="List Paragraph"/>
-    <w:basedOn w:val="866"/>
+    <w:basedOn w:val="878"/>
     <w:uiPriority w:val="34"/>
     <w:qFormat/>
     <w:pPr>
@@ -16640,7 +16794,7 @@
       <w:ind w:left="720"/>
     </w:pPr>
   </w:style>
-  <w:style w:type="character" w:styleId="871" w:default="1">
+  <w:style w:type="character" w:styleId="883" w:default="1">
     <w:name w:val="Default Paragraph Font"/>
     <w:uiPriority w:val="1"/>
     <w:semiHidden/>

</xml_diff>